<commit_message>
First test de collecte de données en se référant sur un projet open source
</commit_message>
<xml_diff>
--- a/Docs/Jalon2/acm_jalon2.docx
+++ b/Docs/Jalon2/acm_jalon2.docx
@@ -58,7 +58,8 @@
     <w:tbl>
       <w:tblPr>
         <w:tblStyle w:val="Grilledutableau"/>
-        <w:tblW w:w="10740" w:type="dxa"/>
+        <w:tblW w:w="11591" w:type="dxa"/>
+        <w:tblInd w:w="-851" w:type="dxa"/>
         <w:tblBorders>
           <w:top w:val="none" w:sz="0" w:space="0" w:color="auto"/>
           <w:left w:val="none" w:sz="0" w:space="0" w:color="auto"/>
@@ -70,15 +71,15 @@
         <w:tblLook w:val="04A0" w:firstRow="1" w:lastRow="0" w:firstColumn="1" w:lastColumn="0" w:noHBand="0" w:noVBand="1"/>
       </w:tblPr>
       <w:tblGrid>
-        <w:gridCol w:w="2555"/>
-        <w:gridCol w:w="2555"/>
-        <w:gridCol w:w="2555"/>
-        <w:gridCol w:w="3075"/>
+        <w:gridCol w:w="2978"/>
+        <w:gridCol w:w="2693"/>
+        <w:gridCol w:w="2551"/>
+        <w:gridCol w:w="3369"/>
       </w:tblGrid>
       <w:tr>
         <w:tc>
           <w:tcPr>
-            <w:tcW w:w="2555" w:type="dxa"/>
+            <w:tcW w:w="2978" w:type="dxa"/>
           </w:tcPr>
           <w:p>
             <w:pPr>
@@ -127,7 +128,7 @@
         </w:tc>
         <w:tc>
           <w:tcPr>
-            <w:tcW w:w="2555" w:type="dxa"/>
+            <w:tcW w:w="2693" w:type="dxa"/>
           </w:tcPr>
           <w:p>
             <w:pPr>
@@ -176,7 +177,7 @@
         </w:tc>
         <w:tc>
           <w:tcPr>
-            <w:tcW w:w="2555" w:type="dxa"/>
+            <w:tcW w:w="2551" w:type="dxa"/>
           </w:tcPr>
           <w:p>
             <w:pPr>
@@ -225,7 +226,7 @@
         </w:tc>
         <w:tc>
           <w:tcPr>
-            <w:tcW w:w="3075" w:type="dxa"/>
+            <w:tcW w:w="3369" w:type="dxa"/>
           </w:tcPr>
           <w:p>
             <w:pPr>
@@ -285,6 +286,8 @@
           <w:lang w:val="fr-FR"/>
         </w:rPr>
       </w:pPr>
+      <w:bookmarkStart w:id="0" w:name="_GoBack"/>
+      <w:bookmarkEnd w:id="0"/>
     </w:p>
     <w:p>
       <w:pPr>
@@ -359,6 +362,7 @@
     <w:p>
       <w:pPr>
         <w:pStyle w:val="SIGPLANParagraph1"/>
+        <w:spacing w:before="60"/>
         <w:rPr>
           <w:lang w:val="fr-FR"/>
         </w:rPr>
@@ -379,6 +383,7 @@
     <w:p>
       <w:pPr>
         <w:pStyle w:val="SIGPLANParagraph1"/>
+        <w:spacing w:before="60"/>
         <w:rPr>
           <w:lang w:val="fr-FR"/>
         </w:rPr>
@@ -399,6 +404,7 @@
     <w:p>
       <w:pPr>
         <w:pStyle w:val="SIGPLANParagraph1"/>
+        <w:spacing w:before="60"/>
         <w:rPr>
           <w:lang w:val="fr-FR"/>
         </w:rPr>
@@ -421,15 +427,6 @@
         </w:rPr>
         <w:t>.</w:t>
       </w:r>
-    </w:p>
-    <w:p>
-      <w:pPr>
-        <w:pStyle w:val="SIGPLANParagraph"/>
-        <w:ind w:firstLine="0"/>
-        <w:rPr>
-          <w:lang w:val="fr-FR"/>
-        </w:rPr>
-      </w:pPr>
     </w:p>
     <w:p>
       <w:pPr>
@@ -484,237 +481,94 @@
         <w:rPr>
           <w:lang w:val="fr-FR"/>
         </w:rPr>
-        <w:t xml:space="preserve"> une plateforme de collecte des données issues d’un ensemble de capteurs(montres connectée MOTO360</w:t>
-      </w:r>
-      <w:r>
-        <w:rPr>
-          <w:lang w:val="fr-FR"/>
-        </w:rPr>
-        <w:t>[1]</w:t>
-      </w:r>
-      <w:r>
-        <w:rPr>
-          <w:lang w:val="fr-FR"/>
-        </w:rPr>
-        <w:t>, balance connectée WITHINGS</w:t>
-      </w:r>
-      <w:r>
-        <w:rPr>
-          <w:lang w:val="fr-FR"/>
-        </w:rPr>
-        <w:t>[2]</w:t>
-      </w:r>
-      <w:r>
-        <w:rPr>
-          <w:lang w:val="fr-FR"/>
-        </w:rPr>
-        <w:t xml:space="preserve">) et qui entre dans le cadre d’une </w:t>
-      </w:r>
-      <w:r>
-        <w:rPr>
-          <w:lang w:val="fr-FR"/>
-        </w:rPr>
-        <w:t>expérimentation</w:t>
-      </w:r>
-      <w:r>
-        <w:rPr>
-          <w:lang w:val="fr-FR"/>
-        </w:rPr>
-        <w:t xml:space="preserve"> de santé dont l’objectif  est d’assurer un suivi géo-temporalisée en temps </w:t>
-      </w:r>
-      <w:r>
-        <w:rPr>
-          <w:lang w:val="fr-FR"/>
-        </w:rPr>
-        <w:t>réel</w:t>
-      </w:r>
-      <w:r>
-        <w:rPr>
-          <w:lang w:val="fr-FR"/>
-        </w:rPr>
-        <w:t xml:space="preserve"> </w:t>
-      </w:r>
-      <w:r>
-        <w:rPr>
-          <w:lang w:val="fr-FR"/>
-        </w:rPr>
-        <w:t>de</w:t>
-      </w:r>
-      <w:r>
-        <w:rPr>
-          <w:lang w:val="fr-FR"/>
-        </w:rPr>
-        <w:t xml:space="preserve"> </w:t>
-      </w:r>
-      <w:r>
-        <w:rPr>
-          <w:lang w:val="fr-FR"/>
-        </w:rPr>
-        <w:t>l’</w:t>
-      </w:r>
-      <w:r>
-        <w:rPr>
-          <w:lang w:val="fr-FR"/>
-        </w:rPr>
-        <w:t xml:space="preserve">utilisateur </w:t>
-      </w:r>
-      <w:r>
-        <w:rPr>
-          <w:lang w:val="fr-FR"/>
-        </w:rPr>
-        <w:t xml:space="preserve">à travers les données stockées </w:t>
-      </w:r>
-      <w:r>
-        <w:rPr>
-          <w:lang w:val="fr-FR"/>
-        </w:rPr>
-        <w:t>tels</w:t>
-      </w:r>
-      <w:r>
-        <w:rPr>
-          <w:lang w:val="fr-FR"/>
-        </w:rPr>
-        <w:t xml:space="preserve"> que l</w:t>
-      </w:r>
-      <w:r>
-        <w:rPr>
-          <w:lang w:val="fr-FR"/>
-        </w:rPr>
-        <w:t xml:space="preserve">a </w:t>
-      </w:r>
-      <w:r>
-        <w:rPr>
-          <w:lang w:val="fr-FR"/>
-        </w:rPr>
-        <w:t>position, le</w:t>
-      </w:r>
-      <w:r>
-        <w:rPr>
-          <w:lang w:val="fr-FR"/>
-        </w:rPr>
-        <w:t xml:space="preserve"> </w:t>
-      </w:r>
-      <w:r>
-        <w:rPr>
-          <w:lang w:val="fr-FR"/>
-        </w:rPr>
-        <w:t>poids, le</w:t>
-      </w:r>
-      <w:r>
-        <w:rPr>
-          <w:lang w:val="fr-FR"/>
-        </w:rPr>
-        <w:t xml:space="preserve"> type de </w:t>
-      </w:r>
-      <w:r>
-        <w:rPr>
-          <w:lang w:val="fr-FR"/>
-        </w:rPr>
-        <w:t>mouvement</w:t>
-      </w:r>
-      <w:r>
-        <w:rPr>
-          <w:lang w:val="fr-FR"/>
-        </w:rPr>
-        <w:t xml:space="preserve"> (Walking,</w:t>
-      </w:r>
-      <w:r>
-        <w:rPr>
-          <w:lang w:val="fr-FR"/>
-        </w:rPr>
-        <w:t xml:space="preserve"> </w:t>
-      </w:r>
-      <w:r>
-        <w:rPr>
-          <w:lang w:val="fr-FR"/>
-        </w:rPr>
-        <w:t>Running,</w:t>
-      </w:r>
-      <w:r>
-        <w:rPr>
-          <w:lang w:val="fr-FR"/>
-        </w:rPr>
-        <w:t xml:space="preserve"> </w:t>
-      </w:r>
-      <w:r>
-        <w:rPr>
-          <w:lang w:val="fr-FR"/>
-        </w:rPr>
-        <w:t>Cycling…</w:t>
-      </w:r>
-      <w:r>
-        <w:rPr>
-          <w:lang w:val="fr-FR"/>
-        </w:rPr>
-        <w:t>etc.</w:t>
-      </w:r>
-      <w:r>
-        <w:rPr>
-          <w:lang w:val="fr-FR"/>
-        </w:rPr>
-        <w:t>),la</w:t>
-      </w:r>
-      <w:r>
-        <w:rPr>
-          <w:lang w:val="fr-FR"/>
-        </w:rPr>
-        <w:t xml:space="preserve"> distance parcourue…</w:t>
-      </w:r>
-      <w:r>
-        <w:rPr>
-          <w:lang w:val="fr-FR"/>
-        </w:rPr>
-        <w:t>etc.</w:t>
-      </w:r>
-      <w:r>
-        <w:rPr>
-          <w:lang w:val="fr-FR"/>
-        </w:rPr>
-        <w:t xml:space="preserve"> </w:t>
+        <w:t xml:space="preserve"> une plateforme de collecte des données issues d’un ensemble de </w:t>
+      </w:r>
+      <w:r>
+        <w:rPr>
+          <w:lang w:val="fr-FR"/>
+        </w:rPr>
+        <w:t>capteurs (</w:t>
+      </w:r>
+      <w:r>
+        <w:rPr>
+          <w:lang w:val="fr-FR"/>
+        </w:rPr>
+        <w:t xml:space="preserve">montres connectée </w:t>
+      </w:r>
+      <w:r>
+        <w:rPr>
+          <w:lang w:val="fr-FR"/>
+        </w:rPr>
+        <w:t>MOTO360 [</w:t>
+      </w:r>
+      <w:r>
+        <w:rPr>
+          <w:lang w:val="fr-FR"/>
+        </w:rPr>
+        <w:t>1]</w:t>
+      </w:r>
+      <w:r>
+        <w:rPr>
+          <w:lang w:val="fr-FR"/>
+        </w:rPr>
+        <w:t xml:space="preserve">, balance connectée </w:t>
+      </w:r>
+      <w:r>
+        <w:rPr>
+          <w:lang w:val="fr-FR"/>
+        </w:rPr>
+        <w:t>WITHINGS [</w:t>
+      </w:r>
+      <w:r>
+        <w:rPr>
+          <w:lang w:val="fr-FR"/>
+        </w:rPr>
+        <w:t>2]</w:t>
+      </w:r>
+      <w:r>
+        <w:rPr>
+          <w:lang w:val="fr-FR"/>
+        </w:rPr>
+        <w:t>).</w:t>
       </w:r>
     </w:p>
     <w:p>
       <w:pPr>
-        <w:pStyle w:val="SIGPLANParagraph"/>
-        <w:rPr>
-          <w:lang w:val="fr-FR"/>
-        </w:rPr>
-      </w:pPr>
-      <w:r>
-        <w:rPr>
-          <w:lang w:val="fr-FR"/>
-        </w:rPr>
-        <w:t xml:space="preserve">Ces données récupérées seront par la suite traitées et </w:t>
-      </w:r>
-      <w:r>
-        <w:rPr>
-          <w:lang w:val="fr-FR"/>
-        </w:rPr>
-        <w:t>modélisées</w:t>
-      </w:r>
-      <w:r>
-        <w:rPr>
-          <w:lang w:val="fr-FR"/>
-        </w:rPr>
-        <w:t xml:space="preserve"> avec des langages du web de données / web sémantique</w:t>
-      </w:r>
-      <w:r>
-        <w:rPr>
-          <w:lang w:val="fr-FR"/>
-        </w:rPr>
-        <w:t xml:space="preserve"> [3]</w:t>
-      </w:r>
-      <w:r>
-        <w:rPr>
-          <w:lang w:val="fr-FR"/>
-        </w:rPr>
-        <w:t xml:space="preserve"> pour </w:t>
-      </w:r>
-      <w:r>
-        <w:rPr>
-          <w:lang w:val="fr-FR"/>
-        </w:rPr>
-        <w:t>finalement</w:t>
+        <w:pStyle w:val="SIGPLANParagraph1"/>
+        <w:spacing w:before="60"/>
+        <w:rPr>
+          <w:lang w:val="fr-FR"/>
+        </w:rPr>
+      </w:pPr>
+      <w:r>
+        <w:rPr>
+          <w:lang w:val="fr-FR"/>
+        </w:rPr>
+        <w:t xml:space="preserve">  Ce projet </w:t>
+      </w:r>
+      <w:r>
+        <w:rPr>
+          <w:lang w:val="fr-FR"/>
+        </w:rPr>
+        <w:t xml:space="preserve">entre dans le cadre d’une </w:t>
+      </w:r>
+      <w:r>
+        <w:rPr>
+          <w:lang w:val="fr-FR"/>
+        </w:rPr>
+        <w:t>expérimentation</w:t>
+      </w:r>
+      <w:r>
+        <w:rPr>
+          <w:lang w:val="fr-FR"/>
+        </w:rPr>
+        <w:t xml:space="preserve"> de santé dont l’objectif  est d’assurer un suivi géo-temporalisée en temps </w:t>
+      </w:r>
+      <w:r>
+        <w:rPr>
+          <w:lang w:val="fr-FR"/>
+        </w:rPr>
+        <w:t>réel</w:t>
       </w:r>
       <w:r>
         <w:rPr>
@@ -726,73 +580,19 @@
         <w:rPr>
           <w:lang w:val="fr-FR"/>
         </w:rPr>
-        <w:t>f</w:t>
-      </w:r>
-      <w:r>
-        <w:rPr>
-          <w:lang w:val="fr-FR"/>
-        </w:rPr>
-        <w:t>ourni</w:t>
-      </w:r>
-      <w:r>
-        <w:rPr>
-          <w:lang w:val="fr-FR"/>
-        </w:rPr>
-        <w:t>r une représentation ontologique</w:t>
-      </w:r>
-      <w:r>
-        <w:rPr>
-          <w:lang w:val="fr-FR"/>
-        </w:rPr>
-        <w:t xml:space="preserve"> qui servira à faire un raisonnement et aider à proposer des recommandations</w:t>
-      </w:r>
-      <w:r>
-        <w:rPr>
-          <w:lang w:val="fr-FR"/>
-        </w:rPr>
-        <w:t xml:space="preserve"> en comparant les</w:t>
-      </w:r>
-      <w:r>
-        <w:rPr>
-          <w:lang w:val="fr-FR"/>
-        </w:rPr>
-        <w:t xml:space="preserve"> activités</w:t>
-      </w:r>
-      <w:r>
-        <w:rPr>
-          <w:lang w:val="fr-FR"/>
-        </w:rPr>
-        <w:t xml:space="preserve"> issues des obj</w:t>
-      </w:r>
-      <w:r>
-        <w:rPr>
-          <w:lang w:val="fr-FR"/>
-        </w:rPr>
-        <w:t xml:space="preserve">ets connectés </w:t>
-      </w:r>
-      <w:r>
-        <w:rPr>
-          <w:lang w:val="fr-FR"/>
-        </w:rPr>
-        <w:t>à l</w:t>
-      </w:r>
-      <w:r>
-        <w:rPr>
-          <w:lang w:val="fr-FR"/>
-        </w:rPr>
-        <w:t xml:space="preserve">eur </w:t>
-      </w:r>
-      <w:r>
-        <w:rPr>
-          <w:lang w:val="fr-FR"/>
-        </w:rPr>
-        <w:t xml:space="preserve">état brute avec </w:t>
-      </w:r>
-      <w:r>
-        <w:rPr>
-          <w:lang w:val="fr-FR"/>
-        </w:rPr>
-        <w:t>la base des règles déjà définie par l’utilisateur .Ces recommandations relatives à la santé seront signalées à l’</w:t>
+        <w:t>de</w:t>
+      </w:r>
+      <w:r>
+        <w:rPr>
+          <w:lang w:val="fr-FR"/>
+        </w:rPr>
+        <w:t xml:space="preserve"> </w:t>
+      </w:r>
+      <w:r>
+        <w:rPr>
+          <w:lang w:val="fr-FR"/>
+        </w:rPr>
+        <w:t>l’</w:t>
       </w:r>
       <w:r>
         <w:rPr>
@@ -804,47 +604,293 @@
         <w:rPr>
           <w:lang w:val="fr-FR"/>
         </w:rPr>
-        <w:t>via son Smartphone</w:t>
-      </w:r>
-      <w:r>
-        <w:rPr>
-          <w:lang w:val="fr-FR"/>
-        </w:rPr>
-        <w:t xml:space="preserve"> s</w:t>
-      </w:r>
-      <w:r>
-        <w:rPr>
-          <w:lang w:val="fr-FR"/>
-        </w:rPr>
-        <w:t>ous forme de cou</w:t>
-      </w:r>
-      <w:r>
-        <w:rPr>
-          <w:lang w:val="fr-FR"/>
-        </w:rPr>
-        <w:t>rbe, statistique, et alerte..</w:t>
-      </w:r>
-      <w:r>
-        <w:rPr>
-          <w:lang w:val="fr-FR"/>
-        </w:rPr>
-        <w:t>.</w:t>
+        <w:t xml:space="preserve">à travers les données stockées </w:t>
+      </w:r>
+      <w:r>
+        <w:rPr>
+          <w:lang w:val="fr-FR"/>
+        </w:rPr>
+        <w:t>tels</w:t>
+      </w:r>
+      <w:r>
+        <w:rPr>
+          <w:lang w:val="fr-FR"/>
+        </w:rPr>
+        <w:t xml:space="preserve"> que l</w:t>
+      </w:r>
+      <w:r>
+        <w:rPr>
+          <w:lang w:val="fr-FR"/>
+        </w:rPr>
+        <w:t xml:space="preserve">a </w:t>
+      </w:r>
+      <w:r>
+        <w:rPr>
+          <w:lang w:val="fr-FR"/>
+        </w:rPr>
+        <w:t>position, le</w:t>
+      </w:r>
+      <w:r>
+        <w:rPr>
+          <w:lang w:val="fr-FR"/>
+        </w:rPr>
+        <w:t xml:space="preserve"> </w:t>
+      </w:r>
+      <w:r>
+        <w:rPr>
+          <w:lang w:val="fr-FR"/>
+        </w:rPr>
+        <w:t>poids, le</w:t>
+      </w:r>
+      <w:r>
+        <w:rPr>
+          <w:lang w:val="fr-FR"/>
+        </w:rPr>
+        <w:t xml:space="preserve"> type de </w:t>
+      </w:r>
+      <w:r>
+        <w:rPr>
+          <w:lang w:val="fr-FR"/>
+        </w:rPr>
+        <w:t>mouvement</w:t>
+      </w:r>
+      <w:r>
+        <w:rPr>
+          <w:lang w:val="fr-FR"/>
+        </w:rPr>
+        <w:t xml:space="preserve"> (Walking,</w:t>
+      </w:r>
+      <w:r>
+        <w:rPr>
+          <w:lang w:val="fr-FR"/>
+        </w:rPr>
+        <w:t xml:space="preserve"> </w:t>
+      </w:r>
+      <w:r>
+        <w:rPr>
+          <w:lang w:val="fr-FR"/>
+        </w:rPr>
+        <w:t>Running,</w:t>
+      </w:r>
+      <w:r>
+        <w:rPr>
+          <w:lang w:val="fr-FR"/>
+        </w:rPr>
+        <w:t xml:space="preserve"> </w:t>
+      </w:r>
+      <w:r>
+        <w:rPr>
+          <w:lang w:val="fr-FR"/>
+        </w:rPr>
+        <w:t>Cycling…</w:t>
       </w:r>
       <w:r>
         <w:rPr>
           <w:lang w:val="fr-FR"/>
         </w:rPr>
         <w:t>etc.</w:t>
+      </w:r>
+      <w:r>
+        <w:rPr>
+          <w:lang w:val="fr-FR"/>
+        </w:rPr>
+        <w:t>)</w:t>
+      </w:r>
+      <w:r>
+        <w:rPr>
+          <w:lang w:val="fr-FR"/>
+        </w:rPr>
+        <w:t>, la</w:t>
+      </w:r>
+      <w:r>
+        <w:rPr>
+          <w:lang w:val="fr-FR"/>
+        </w:rPr>
+        <w:t xml:space="preserve"> distance parcourue…</w:t>
+      </w:r>
+      <w:r>
+        <w:rPr>
+          <w:lang w:val="fr-FR"/>
+        </w:rPr>
+        <w:t>etc.</w:t>
+      </w:r>
+      <w:r>
+        <w:rPr>
+          <w:lang w:val="fr-FR"/>
+        </w:rPr>
+        <w:t xml:space="preserve"> </w:t>
       </w:r>
     </w:p>
     <w:p>
       <w:pPr>
         <w:pStyle w:val="SIGPLANParagraph"/>
-        <w:ind w:firstLine="0"/>
-        <w:rPr>
-          <w:lang w:val="fr-FR"/>
-        </w:rPr>
-      </w:pPr>
+        <w:spacing w:before="60"/>
+        <w:rPr>
+          <w:lang w:val="fr-FR"/>
+        </w:rPr>
+      </w:pPr>
+      <w:r>
+        <w:rPr>
+          <w:lang w:val="fr-FR"/>
+        </w:rPr>
+        <w:t xml:space="preserve">Ces données récupérées seront par la suite traitées et </w:t>
+      </w:r>
+      <w:r>
+        <w:rPr>
+          <w:lang w:val="fr-FR"/>
+        </w:rPr>
+        <w:t>modélisées</w:t>
+      </w:r>
+      <w:r>
+        <w:rPr>
+          <w:lang w:val="fr-FR"/>
+        </w:rPr>
+        <w:t xml:space="preserve"> avec des langages du web de données / web sémantique</w:t>
+      </w:r>
+      <w:r>
+        <w:rPr>
+          <w:lang w:val="fr-FR"/>
+        </w:rPr>
+        <w:t xml:space="preserve"> [3]</w:t>
+      </w:r>
+      <w:r>
+        <w:rPr>
+          <w:lang w:val="fr-FR"/>
+        </w:rPr>
+        <w:t xml:space="preserve"> pour </w:t>
+      </w:r>
+      <w:r>
+        <w:rPr>
+          <w:lang w:val="fr-FR"/>
+        </w:rPr>
+        <w:t>finalement</w:t>
+      </w:r>
+      <w:r>
+        <w:rPr>
+          <w:lang w:val="fr-FR"/>
+        </w:rPr>
+        <w:t xml:space="preserve"> </w:t>
+      </w:r>
+      <w:r>
+        <w:rPr>
+          <w:lang w:val="fr-FR"/>
+        </w:rPr>
+        <w:t>f</w:t>
+      </w:r>
+      <w:r>
+        <w:rPr>
+          <w:lang w:val="fr-FR"/>
+        </w:rPr>
+        <w:t>ourni</w:t>
+      </w:r>
+      <w:r>
+        <w:rPr>
+          <w:lang w:val="fr-FR"/>
+        </w:rPr>
+        <w:t>r une représentation ontologique</w:t>
+      </w:r>
+      <w:r>
+        <w:rPr>
+          <w:lang w:val="fr-FR"/>
+        </w:rPr>
+        <w:t xml:space="preserve"> qui servira à faire un raisonnement et aider à proposer des recommandations</w:t>
+      </w:r>
+      <w:r>
+        <w:rPr>
+          <w:lang w:val="fr-FR"/>
+        </w:rPr>
+        <w:t xml:space="preserve"> en comparant les</w:t>
+      </w:r>
+      <w:r>
+        <w:rPr>
+          <w:lang w:val="fr-FR"/>
+        </w:rPr>
+        <w:t xml:space="preserve"> activités issues des obj</w:t>
+      </w:r>
+      <w:r>
+        <w:rPr>
+          <w:lang w:val="fr-FR"/>
+        </w:rPr>
+        <w:t xml:space="preserve">ets connectés </w:t>
+      </w:r>
+      <w:r>
+        <w:rPr>
+          <w:lang w:val="fr-FR"/>
+        </w:rPr>
+        <w:t>à l</w:t>
+      </w:r>
+      <w:r>
+        <w:rPr>
+          <w:lang w:val="fr-FR"/>
+        </w:rPr>
+        <w:t xml:space="preserve">eur </w:t>
+      </w:r>
+      <w:r>
+        <w:rPr>
+          <w:lang w:val="fr-FR"/>
+        </w:rPr>
+        <w:t xml:space="preserve">état brute avec </w:t>
+      </w:r>
+      <w:r>
+        <w:rPr>
+          <w:lang w:val="fr-FR"/>
+        </w:rPr>
+        <w:t>la base des règles déjà définie par</w:t>
+      </w:r>
+      <w:r>
+        <w:rPr>
+          <w:lang w:val="fr-FR"/>
+        </w:rPr>
+        <w:t xml:space="preserve"> l’administrateur</w:t>
+      </w:r>
+      <w:r>
+        <w:rPr>
+          <w:lang w:val="fr-FR"/>
+        </w:rPr>
+        <w:t xml:space="preserve"> .Ces recommandations relatives à la santé seront signalées à l’</w:t>
+      </w:r>
+      <w:r>
+        <w:rPr>
+          <w:lang w:val="fr-FR"/>
+        </w:rPr>
+        <w:t xml:space="preserve">utilisateur </w:t>
+      </w:r>
+      <w:r>
+        <w:rPr>
+          <w:lang w:val="fr-FR"/>
+        </w:rPr>
+        <w:t>via son Smartphone</w:t>
+      </w:r>
+      <w:r>
+        <w:rPr>
+          <w:lang w:val="fr-FR"/>
+        </w:rPr>
+        <w:t xml:space="preserve"> s</w:t>
+      </w:r>
+      <w:r>
+        <w:rPr>
+          <w:lang w:val="fr-FR"/>
+        </w:rPr>
+        <w:t>ous forme de cou</w:t>
+      </w:r>
+      <w:r>
+        <w:rPr>
+          <w:lang w:val="fr-FR"/>
+        </w:rPr>
+        <w:t>rbe, statistique, et alerte..</w:t>
+      </w:r>
+      <w:r>
+        <w:rPr>
+          <w:lang w:val="fr-FR"/>
+        </w:rPr>
+        <w:t>.</w:t>
+      </w:r>
+      <w:r>
+        <w:rPr>
+          <w:lang w:val="fr-FR"/>
+        </w:rPr>
+        <w:t>etc.</w:t>
+      </w:r>
     </w:p>
     <w:p>
       <w:pPr>
@@ -853,6 +899,7 @@
           <w:ilvl w:val="0"/>
           <w:numId w:val="2"/>
         </w:numPr>
+        <w:spacing w:before="0"/>
         <w:rPr>
           <w:lang w:val="fr-FR"/>
         </w:rPr>
@@ -927,15 +974,6 @@
         </w:rPr>
         <w:t> :</w:t>
       </w:r>
-    </w:p>
-    <w:p>
-      <w:pPr>
-        <w:pStyle w:val="SIGPLANParagraph"/>
-        <w:ind w:firstLine="0"/>
-        <w:rPr>
-          <w:lang w:val="fr-FR"/>
-        </w:rPr>
-      </w:pPr>
     </w:p>
     <w:p>
       <w:pPr>
@@ -944,6 +982,7 @@
           <w:ilvl w:val="0"/>
           <w:numId w:val="20"/>
         </w:numPr>
+        <w:spacing w:before="60"/>
         <w:rPr>
           <w:lang w:val="fr-FR"/>
         </w:rPr>
@@ -996,16 +1035,14 @@
         <w:rPr>
           <w:lang w:val="fr-FR"/>
         </w:rPr>
-        <w:t xml:space="preserve"> autrement s’assurer du fait que il soit techniquement faisable et économiquement viables. </w:t>
-      </w:r>
-    </w:p>
-    <w:p>
-      <w:pPr>
-        <w:pStyle w:val="SIGPLANParagraph"/>
-        <w:rPr>
-          <w:lang w:val="fr-FR"/>
-        </w:rPr>
-      </w:pPr>
+        <w:t xml:space="preserve"> autrement s’assurer du fait que il soit techniquement fais</w:t>
+      </w:r>
+      <w:r>
+        <w:rPr>
+          <w:lang w:val="fr-FR"/>
+        </w:rPr>
+        <w:t>able et économiquement viables.</w:t>
+      </w:r>
     </w:p>
     <w:p>
       <w:pPr>
@@ -1014,6 +1051,7 @@
           <w:ilvl w:val="0"/>
           <w:numId w:val="20"/>
         </w:numPr>
+        <w:spacing w:before="60"/>
         <w:rPr>
           <w:lang w:val="fr-FR"/>
         </w:rPr>
@@ -1303,6 +1341,7 @@
     <w:p>
       <w:pPr>
         <w:pStyle w:val="SIGPLANParagraph1"/>
+        <w:spacing w:before="60"/>
         <w:rPr>
           <w:lang w:val="fr-FR"/>
         </w:rPr>
@@ -1365,7 +1404,13 @@
         <w:rPr>
           <w:lang w:val="fr-FR"/>
         </w:rPr>
-        <w:t>faire de point sur</w:t>
+        <w:t>faire l</w:t>
+      </w:r>
+      <w:r>
+        <w:rPr>
+          <w:lang w:val="fr-FR"/>
+        </w:rPr>
+        <w:t>e point sur</w:t>
       </w:r>
       <w:r>
         <w:rPr>
@@ -1383,6 +1428,7 @@
     <w:p>
       <w:pPr>
         <w:pStyle w:val="SIGPLANParagraph"/>
+        <w:spacing w:before="60"/>
         <w:rPr>
           <w:lang w:val="fr-FR"/>
         </w:rPr>
@@ -1429,14 +1475,6 @@
         </w:rPr>
         <w:t xml:space="preserve"> suivantes:</w:t>
       </w:r>
-    </w:p>
-    <w:p>
-      <w:pPr>
-        <w:pStyle w:val="SIGPLANParagraph"/>
-        <w:rPr>
-          <w:lang w:val="fr-FR"/>
-        </w:rPr>
-      </w:pPr>
     </w:p>
     <w:p>
       <w:pPr>
@@ -1495,140 +1533,219 @@
     <w:p>
       <w:pPr>
         <w:pStyle w:val="SIGPLANParagraph"/>
-        <w:rPr>
-          <w:lang w:val="fr-FR"/>
-        </w:rPr>
-      </w:pPr>
+        <w:spacing w:before="60"/>
+        <w:ind w:firstLine="0"/>
+        <w:rPr>
+          <w:lang w:val="fr-FR"/>
+        </w:rPr>
+      </w:pPr>
+      <w:r>
+        <w:rPr>
+          <w:lang w:val="fr-FR"/>
+        </w:rPr>
+        <w:t xml:space="preserve">     </w:t>
+      </w:r>
+      <w:r>
+        <w:rPr>
+          <w:lang w:val="fr-FR"/>
+        </w:rPr>
+        <w:t xml:space="preserve">En accord avec le cahier des </w:t>
+      </w:r>
+      <w:r>
+        <w:rPr>
+          <w:lang w:val="fr-FR"/>
+        </w:rPr>
+        <w:t>charges, nous</w:t>
+      </w:r>
+      <w:r>
+        <w:rPr>
+          <w:lang w:val="fr-FR"/>
+        </w:rPr>
+        <w:t xml:space="preserve"> avons réussi à les </w:t>
+      </w:r>
+      <w:r>
+        <w:rPr>
+          <w:lang w:val="fr-FR"/>
+        </w:rPr>
+        <w:t>réaliser</w:t>
+      </w:r>
+      <w:r>
+        <w:rPr>
+          <w:lang w:val="fr-FR"/>
+        </w:rPr>
+        <w:t xml:space="preserve"> à l’exception de quelques </w:t>
+      </w:r>
+      <w:r>
+        <w:rPr>
+          <w:lang w:val="fr-FR"/>
+        </w:rPr>
+        <w:t>déviations, une</w:t>
+      </w:r>
+      <w:r>
+        <w:rPr>
+          <w:lang w:val="fr-FR"/>
+        </w:rPr>
+        <w:t xml:space="preserve"> </w:t>
+      </w:r>
+      <w:r>
+        <w:rPr>
+          <w:lang w:val="fr-FR"/>
+        </w:rPr>
+        <w:t>parenthèse</w:t>
+      </w:r>
+      <w:r>
+        <w:rPr>
+          <w:lang w:val="fr-FR"/>
+        </w:rPr>
+        <w:t xml:space="preserve"> qu’on ouvrira dans les parties qui </w:t>
+      </w:r>
+      <w:r>
+        <w:rPr>
+          <w:lang w:val="fr-FR"/>
+        </w:rPr>
+        <w:t>suivent. On</w:t>
+      </w:r>
+      <w:r>
+        <w:rPr>
+          <w:lang w:val="fr-FR"/>
+        </w:rPr>
+        <w:t xml:space="preserve"> propose </w:t>
+      </w:r>
+      <w:r>
+        <w:rPr>
+          <w:lang w:val="fr-FR"/>
+        </w:rPr>
+        <w:t xml:space="preserve">aussi </w:t>
+      </w:r>
+      <w:r>
+        <w:rPr>
+          <w:lang w:val="fr-FR"/>
+        </w:rPr>
+        <w:t xml:space="preserve">une première </w:t>
+      </w:r>
+      <w:r>
+        <w:rPr>
+          <w:lang w:val="fr-FR"/>
+        </w:rPr>
+        <w:t>vidéo</w:t>
+      </w:r>
+      <w:r>
+        <w:rPr>
+          <w:lang w:val="fr-FR"/>
+        </w:rPr>
+        <w:t xml:space="preserve"> disponible sur </w:t>
+      </w:r>
+      <w:r>
+        <w:rPr>
+          <w:lang w:val="fr-FR"/>
+        </w:rPr>
+        <w:t>YouTube, montrant</w:t>
+      </w:r>
+      <w:r>
+        <w:rPr>
+          <w:lang w:val="fr-FR"/>
+        </w:rPr>
+        <w:t xml:space="preserve"> notre état d’avancement par rapport à ce qu’on a prévu faire</w:t>
+      </w:r>
+      <w:r>
+        <w:rPr>
+          <w:lang w:val="fr-FR"/>
+        </w:rPr>
+        <w:t>.</w:t>
+      </w:r>
+      <w:r>
+        <w:rPr>
+          <w:lang w:val="fr-FR"/>
+        </w:rPr>
+        <w:t xml:space="preserve"> [</w:t>
+      </w:r>
+      <w:r>
+        <w:rPr>
+          <w:lang w:val="fr-FR"/>
+        </w:rPr>
+        <w:t>4]</w:t>
+      </w:r>
     </w:p>
     <w:p>
       <w:pPr>
-        <w:pStyle w:val="SIGPLANParagraph"/>
-        <w:ind w:firstLine="0"/>
-        <w:rPr>
-          <w:lang w:val="fr-FR"/>
-        </w:rPr>
-      </w:pPr>
-      <w:r>
-        <w:rPr>
-          <w:lang w:val="fr-FR"/>
-        </w:rPr>
-        <w:t xml:space="preserve">     </w:t>
-      </w:r>
-      <w:r>
-        <w:rPr>
-          <w:lang w:val="fr-FR"/>
-        </w:rPr>
-        <w:t xml:space="preserve">En accord avec le cahier des </w:t>
-      </w:r>
-      <w:r>
-        <w:rPr>
-          <w:lang w:val="fr-FR"/>
-        </w:rPr>
-        <w:t>charges, nous</w:t>
-      </w:r>
-      <w:r>
-        <w:rPr>
-          <w:lang w:val="fr-FR"/>
-        </w:rPr>
-        <w:t xml:space="preserve"> avons réussi à les </w:t>
-      </w:r>
-      <w:r>
-        <w:rPr>
-          <w:lang w:val="fr-FR"/>
-        </w:rPr>
-        <w:t>réaliser</w:t>
-      </w:r>
-      <w:r>
-        <w:rPr>
-          <w:lang w:val="fr-FR"/>
-        </w:rPr>
-        <w:t xml:space="preserve"> à l’exception de quelques </w:t>
-      </w:r>
-      <w:r>
-        <w:rPr>
-          <w:lang w:val="fr-FR"/>
-        </w:rPr>
-        <w:t>déviations, une</w:t>
-      </w:r>
-      <w:r>
-        <w:rPr>
-          <w:lang w:val="fr-FR"/>
-        </w:rPr>
-        <w:t xml:space="preserve"> </w:t>
-      </w:r>
-      <w:r>
-        <w:rPr>
-          <w:lang w:val="fr-FR"/>
-        </w:rPr>
-        <w:t>parenthèse</w:t>
-      </w:r>
-      <w:r>
-        <w:rPr>
-          <w:lang w:val="fr-FR"/>
-        </w:rPr>
-        <w:t xml:space="preserve"> qu’on ouvrira dans les parties qui </w:t>
-      </w:r>
-      <w:r>
-        <w:rPr>
-          <w:lang w:val="fr-FR"/>
-        </w:rPr>
-        <w:t>suivent. On</w:t>
-      </w:r>
-      <w:r>
-        <w:rPr>
-          <w:lang w:val="fr-FR"/>
-        </w:rPr>
-        <w:t xml:space="preserve"> propose </w:t>
-      </w:r>
-      <w:r>
-        <w:rPr>
-          <w:lang w:val="fr-FR"/>
-        </w:rPr>
-        <w:t xml:space="preserve">aussi </w:t>
-      </w:r>
-      <w:r>
-        <w:rPr>
-          <w:lang w:val="fr-FR"/>
-        </w:rPr>
-        <w:t xml:space="preserve">une première </w:t>
-      </w:r>
-      <w:r>
-        <w:rPr>
-          <w:lang w:val="fr-FR"/>
-        </w:rPr>
-        <w:t>vidéo</w:t>
-      </w:r>
-      <w:r>
-        <w:rPr>
-          <w:lang w:val="fr-FR"/>
-        </w:rPr>
-        <w:t xml:space="preserve"> disponible sur </w:t>
-      </w:r>
-      <w:r>
-        <w:rPr>
-          <w:lang w:val="fr-FR"/>
-        </w:rPr>
-        <w:t>YouTube, montrant</w:t>
-      </w:r>
-      <w:r>
-        <w:rPr>
-          <w:lang w:val="fr-FR"/>
-        </w:rPr>
-        <w:t xml:space="preserve"> notre état d’avancement par rapport à ce qu’on a prévu faire.</w:t>
+        <w:pStyle w:val="SIGPLANSubsectionheading"/>
+        <w:rPr>
+          <w:lang w:val="fr-FR"/>
+        </w:rPr>
+      </w:pPr>
+      <w:r>
+        <w:rPr>
+          <w:lang w:val="fr-FR"/>
+        </w:rPr>
+        <w:t>Exposition des Web Services coté Serveur:</w:t>
       </w:r>
     </w:p>
     <w:p>
       <w:pPr>
-        <w:pStyle w:val="SIGPLANSubsectionheading"/>
-        <w:rPr>
-          <w:lang w:val="fr-FR"/>
-        </w:rPr>
-      </w:pPr>
-      <w:r>
-        <w:rPr>
-          <w:lang w:val="fr-FR"/>
-        </w:rPr>
-        <w:t>Exposition des Web Services coté Serveur:</w:t>
+        <w:pStyle w:val="SIGPLANParagraph1"/>
+        <w:rPr>
+          <w:lang w:val="fr-FR"/>
+        </w:rPr>
+      </w:pPr>
+      <w:r>
+        <w:rPr>
+          <w:lang w:val="fr-FR"/>
+        </w:rPr>
+        <w:t>Dans le but d’assurer l’interaction et l’</w:t>
+      </w:r>
+      <w:r>
+        <w:rPr>
+          <w:lang w:val="fr-FR"/>
+        </w:rPr>
+        <w:t>é</w:t>
+      </w:r>
+      <w:r>
+        <w:rPr>
+          <w:lang w:val="fr-FR"/>
+        </w:rPr>
+        <w:t>change des données entre les différents modules hétérogène</w:t>
+      </w:r>
+      <w:r>
+        <w:rPr>
+          <w:lang w:val="fr-FR"/>
+        </w:rPr>
+        <w:t>s</w:t>
+      </w:r>
+      <w:r>
+        <w:rPr>
+          <w:lang w:val="fr-FR"/>
+        </w:rPr>
+        <w:t xml:space="preserve"> de notre </w:t>
+      </w:r>
+      <w:r>
+        <w:rPr>
+          <w:lang w:val="fr-FR"/>
+        </w:rPr>
+        <w:t>système, on</w:t>
+      </w:r>
+      <w:r>
+        <w:rPr>
+          <w:lang w:val="fr-FR"/>
+        </w:rPr>
+        <w:t xml:space="preserve"> a fait recours </w:t>
+      </w:r>
+      <w:r>
+        <w:rPr>
+          <w:lang w:val="fr-FR"/>
+        </w:rPr>
+        <w:t xml:space="preserve">à ce qu’on appelle les services de la toile ou bien les </w:t>
+      </w:r>
+      <w:r>
+        <w:rPr>
+          <w:lang w:val="fr-FR"/>
+        </w:rPr>
+        <w:t xml:space="preserve">web </w:t>
+      </w:r>
+      <w:r>
+        <w:rPr>
+          <w:lang w:val="fr-FR"/>
+        </w:rPr>
+        <w:t>service.</w:t>
       </w:r>
     </w:p>
     <w:p>
@@ -1642,19 +1759,37 @@
         <w:rPr>
           <w:lang w:val="fr-FR"/>
         </w:rPr>
-        <w:t>Dans le but d’assurer l’interaction et l’</w:t>
-      </w:r>
-      <w:r>
-        <w:rPr>
-          <w:lang w:val="fr-FR"/>
-        </w:rPr>
-        <w:t>é</w:t>
-      </w:r>
-      <w:r>
-        <w:rPr>
-          <w:lang w:val="fr-FR"/>
-        </w:rPr>
-        <w:t>change des données entre les différents modules hétérogène</w:t>
+        <w:t xml:space="preserve">     </w:t>
+      </w:r>
+      <w:r>
+        <w:rPr>
+          <w:lang w:val="fr-FR"/>
+        </w:rPr>
+        <w:t xml:space="preserve"> Dans</w:t>
+      </w:r>
+      <w:r>
+        <w:rPr>
+          <w:lang w:val="fr-FR"/>
+        </w:rPr>
+        <w:t xml:space="preserve"> un premier temps </w:t>
+      </w:r>
+      <w:r>
+        <w:rPr>
+          <w:lang w:val="fr-FR"/>
+        </w:rPr>
+        <w:t xml:space="preserve">on </w:t>
+      </w:r>
+      <w:r>
+        <w:rPr>
+          <w:lang w:val="fr-FR"/>
+        </w:rPr>
+        <w:t xml:space="preserve">s’est reposé sur </w:t>
+      </w:r>
+      <w:r>
+        <w:rPr>
+          <w:lang w:val="fr-FR"/>
+        </w:rPr>
+        <w:t>des comparatif</w:t>
       </w:r>
       <w:r>
         <w:rPr>
@@ -1666,50 +1801,140 @@
         <w:rPr>
           <w:lang w:val="fr-FR"/>
         </w:rPr>
-        <w:t xml:space="preserve"> de notre </w:t>
-      </w:r>
-      <w:r>
-        <w:rPr>
-          <w:lang w:val="fr-FR"/>
-        </w:rPr>
-        <w:t>système, on</w:t>
-      </w:r>
-      <w:r>
-        <w:rPr>
-          <w:lang w:val="fr-FR"/>
-        </w:rPr>
-        <w:t xml:space="preserve"> a fait recours </w:t>
-      </w:r>
-      <w:r>
-        <w:rPr>
-          <w:lang w:val="fr-FR"/>
-        </w:rPr>
-        <w:t xml:space="preserve">à ce qu’on appelle les services de la toile ou bien les </w:t>
-      </w:r>
-      <w:r>
-        <w:rPr>
-          <w:lang w:val="fr-FR"/>
-        </w:rPr>
-        <w:t xml:space="preserve">web </w:t>
+        <w:t xml:space="preserve"> </w:t>
+      </w:r>
+      <w:r>
+        <w:rPr>
+          <w:lang w:val="fr-FR"/>
+        </w:rPr>
+        <w:t>des</w:t>
+      </w:r>
+      <w:r>
+        <w:rPr>
+          <w:lang w:val="fr-FR"/>
+        </w:rPr>
+        <w:t xml:space="preserve"> d</w:t>
+      </w:r>
+      <w:r>
+        <w:rPr>
+          <w:lang w:val="fr-FR"/>
+        </w:rPr>
+        <w:t xml:space="preserve">ifférentes solutions existantes </w:t>
+      </w:r>
+      <w:r>
+        <w:rPr>
+          <w:lang w:val="fr-FR"/>
+        </w:rPr>
+        <w:t xml:space="preserve">(Web service </w:t>
+      </w:r>
+      <w:r>
+        <w:rPr>
+          <w:lang w:val="fr-FR"/>
+        </w:rPr>
+        <w:t>étendu</w:t>
+      </w:r>
+      <w:r>
+        <w:rPr>
+          <w:lang w:val="fr-FR"/>
+        </w:rPr>
+        <w:t xml:space="preserve"> (SOAP)</w:t>
+      </w:r>
+      <w:r>
+        <w:rPr>
+          <w:lang w:val="fr-FR"/>
+        </w:rPr>
+        <w:t xml:space="preserve">, </w:t>
       </w:r>
       <w:r>
         <w:rPr>
           <w:lang w:val="fr-FR"/>
         </w:rPr>
         <w:lastRenderedPageBreak/>
-        <w:t>service. Dans</w:t>
-      </w:r>
-      <w:r>
-        <w:rPr>
-          <w:lang w:val="fr-FR"/>
-        </w:rPr>
-        <w:t xml:space="preserve"> un premier temps s’est reposé sur </w:t>
-      </w:r>
-      <w:r>
-        <w:rPr>
-          <w:lang w:val="fr-FR"/>
-        </w:rPr>
-        <w:t>des comparatif</w:t>
+        <w:t>R</w:t>
+      </w:r>
+      <w:r>
+        <w:rPr>
+          <w:lang w:val="fr-FR"/>
+        </w:rPr>
+        <w:t>EST</w:t>
+      </w:r>
+      <w:r>
+        <w:rPr>
+          <w:lang w:val="fr-FR"/>
+        </w:rPr>
+        <w:t>)</w:t>
+      </w:r>
+      <w:r>
+        <w:rPr>
+          <w:lang w:val="fr-FR"/>
+        </w:rPr>
+        <w:t xml:space="preserve"> </w:t>
+      </w:r>
+      <w:r>
+        <w:rPr>
+          <w:lang w:val="fr-FR"/>
+        </w:rPr>
+        <w:t>[5</w:t>
+      </w:r>
+      <w:r>
+        <w:rPr>
+          <w:lang w:val="fr-FR"/>
+        </w:rPr>
+        <w:t>]</w:t>
+      </w:r>
+      <w:r>
+        <w:rPr>
+          <w:lang w:val="fr-FR"/>
+        </w:rPr>
+        <w:t xml:space="preserve"> pour finalem</w:t>
+      </w:r>
+      <w:r>
+        <w:rPr>
+          <w:lang w:val="fr-FR"/>
+        </w:rPr>
+        <w:t>e</w:t>
+      </w:r>
+      <w:r>
+        <w:rPr>
+          <w:lang w:val="fr-FR"/>
+        </w:rPr>
+        <w:t xml:space="preserve">nt </w:t>
+      </w:r>
+      <w:r>
+        <w:rPr>
+          <w:lang w:val="fr-FR"/>
+        </w:rPr>
+        <w:t xml:space="preserve">choisir </w:t>
+      </w:r>
+      <w:r>
+        <w:rPr>
+          <w:lang w:val="fr-FR"/>
+        </w:rPr>
+        <w:t xml:space="preserve">le </w:t>
+      </w:r>
+      <w:r>
+        <w:rPr>
+          <w:lang w:val="fr-FR"/>
+        </w:rPr>
+        <w:t>Représentationnel</w:t>
+      </w:r>
+      <w:r>
+        <w:rPr>
+          <w:lang w:val="fr-FR"/>
+        </w:rPr>
+        <w:t xml:space="preserve"> State Transfert</w:t>
+      </w:r>
+      <w:r>
+        <w:rPr>
+          <w:lang w:val="fr-FR"/>
+        </w:rPr>
+        <w:t xml:space="preserve"> web service qui présente</w:t>
+      </w:r>
+      <w:r>
+        <w:rPr>
+          <w:lang w:val="fr-FR"/>
+        </w:rPr>
+        <w:t xml:space="preserve"> un style d’architecture in</w:t>
       </w:r>
       <w:r>
         <w:rPr>
@@ -1721,43 +1946,19 @@
         <w:rPr>
           <w:lang w:val="fr-FR"/>
         </w:rPr>
+        <w:t>piré de l’architecture web</w:t>
+      </w:r>
+      <w:r>
+        <w:rPr>
+          <w:lang w:val="fr-FR"/>
+        </w:rPr>
         <w:t xml:space="preserve"> </w:t>
       </w:r>
       <w:r>
         <w:rPr>
           <w:lang w:val="fr-FR"/>
         </w:rPr>
-        <w:t>des</w:t>
-      </w:r>
-      <w:r>
-        <w:rPr>
-          <w:lang w:val="fr-FR"/>
-        </w:rPr>
-        <w:t xml:space="preserve"> différentes solutions existantes  (Web service </w:t>
-      </w:r>
-      <w:r>
-        <w:rPr>
-          <w:lang w:val="fr-FR"/>
-        </w:rPr>
-        <w:t xml:space="preserve">étendu, </w:t>
-      </w:r>
-      <w:r>
-        <w:rPr>
-          <w:lang w:val="fr-FR"/>
-        </w:rPr>
-        <w:t>R</w:t>
-      </w:r>
-      <w:r>
-        <w:rPr>
-          <w:lang w:val="fr-FR"/>
-        </w:rPr>
-        <w:t>EST</w:t>
-      </w:r>
-      <w:r>
-        <w:rPr>
-          <w:lang w:val="fr-FR"/>
-        </w:rPr>
-        <w:t>)</w:t>
+        <w:t>simple</w:t>
       </w:r>
       <w:r>
         <w:rPr>
@@ -1769,13 +1970,79 @@
         <w:rPr>
           <w:lang w:val="fr-FR"/>
         </w:rPr>
-        <w:t>[4]</w:t>
-      </w:r>
-      <w:r>
-        <w:rPr>
-          <w:lang w:val="fr-FR"/>
-        </w:rPr>
-        <w:t xml:space="preserve"> pour finalem</w:t>
+        <w:t>et</w:t>
+      </w:r>
+      <w:r>
+        <w:rPr>
+          <w:lang w:val="fr-FR"/>
+        </w:rPr>
+        <w:t xml:space="preserve"> auto-descriptif</w:t>
+      </w:r>
+      <w:r>
+        <w:rPr>
+          <w:lang w:val="fr-FR"/>
+        </w:rPr>
+        <w:t xml:space="preserve"> dont</w:t>
+      </w:r>
+      <w:r>
+        <w:rPr>
+          <w:lang w:val="fr-FR"/>
+        </w:rPr>
+        <w:t xml:space="preserve"> le sens qu’on a eu la possibilité de naviguer à travers nos ressources av</w:t>
+      </w:r>
+      <w:r>
+        <w:rPr>
+          <w:lang w:val="fr-FR"/>
+        </w:rPr>
+        <w:t xml:space="preserve">ec flexibilité </w:t>
+      </w:r>
+      <w:r>
+        <w:rPr>
+          <w:lang w:val="fr-FR"/>
+        </w:rPr>
+        <w:t xml:space="preserve">comme on le fait avec des pages </w:t>
+      </w:r>
+      <w:r>
+        <w:rPr>
+          <w:lang w:val="fr-FR"/>
+        </w:rPr>
+        <w:t>Web,</w:t>
+      </w:r>
+      <w:r>
+        <w:rPr>
+          <w:lang w:val="fr-FR"/>
+        </w:rPr>
+        <w:t xml:space="preserve"> ce</w:t>
+      </w:r>
+      <w:r>
+        <w:rPr>
+          <w:lang w:val="fr-FR"/>
+        </w:rPr>
+        <w:t xml:space="preserve"> qui nous a </w:t>
+      </w:r>
+      <w:r>
+        <w:rPr>
+          <w:lang w:val="fr-FR"/>
+        </w:rPr>
+        <w:t>permis</w:t>
+      </w:r>
+      <w:r>
+        <w:rPr>
+          <w:lang w:val="fr-FR"/>
+        </w:rPr>
+        <w:t xml:space="preserve"> </w:t>
+      </w:r>
+      <w:r>
+        <w:rPr>
+          <w:lang w:val="fr-FR"/>
+        </w:rPr>
+        <w:t>une meilleure exposition</w:t>
+      </w:r>
+      <w:r>
+        <w:rPr>
+          <w:lang w:val="fr-FR"/>
+        </w:rPr>
+        <w:t xml:space="preserve"> de nos différent</w:t>
       </w:r>
       <w:r>
         <w:rPr>
@@ -1787,49 +2054,31 @@
         <w:rPr>
           <w:lang w:val="fr-FR"/>
         </w:rPr>
-        <w:t xml:space="preserve">nt travaillé avec </w:t>
-      </w:r>
-      <w:r>
-        <w:rPr>
-          <w:lang w:val="fr-FR"/>
-        </w:rPr>
-        <w:t xml:space="preserve">le </w:t>
-      </w:r>
-      <w:r>
-        <w:rPr>
-          <w:lang w:val="fr-FR"/>
-        </w:rPr>
-        <w:t>Représentationnel</w:t>
-      </w:r>
-      <w:r>
-        <w:rPr>
-          <w:lang w:val="fr-FR"/>
-        </w:rPr>
-        <w:t xml:space="preserve"> State Transfert</w:t>
-      </w:r>
-      <w:r>
-        <w:rPr>
-          <w:lang w:val="fr-FR"/>
-        </w:rPr>
-        <w:t xml:space="preserve"> web service qui présente</w:t>
-      </w:r>
-      <w:r>
-        <w:rPr>
-          <w:lang w:val="fr-FR"/>
-        </w:rPr>
-        <w:t xml:space="preserve"> un style d’architecture in</w:t>
-      </w:r>
-      <w:r>
-        <w:rPr>
-          <w:lang w:val="fr-FR"/>
-        </w:rPr>
-        <w:t>s</w:t>
-      </w:r>
-      <w:r>
-        <w:rPr>
-          <w:lang w:val="fr-FR"/>
-        </w:rPr>
-        <w:t>piré de l’architecture web</w:t>
+        <w:t xml:space="preserve">s </w:t>
+      </w:r>
+      <w:r>
+        <w:rPr>
+          <w:lang w:val="fr-FR"/>
+        </w:rPr>
+        <w:t>ressources</w:t>
+      </w:r>
+      <w:r>
+        <w:rPr>
+          <w:lang w:val="fr-FR"/>
+        </w:rPr>
+        <w:t xml:space="preserve">(User, Objectif, Rule) </w:t>
+      </w:r>
+      <w:r>
+        <w:rPr>
+          <w:lang w:val="fr-FR"/>
+        </w:rPr>
+        <w:t xml:space="preserve">via ces </w:t>
+      </w:r>
+      <w:r>
+        <w:rPr>
+          <w:lang w:val="fr-FR"/>
+        </w:rPr>
+        <w:t>méthodes</w:t>
       </w:r>
       <w:r>
         <w:rPr>
@@ -1841,7 +2090,19 @@
         <w:rPr>
           <w:lang w:val="fr-FR"/>
         </w:rPr>
-        <w:t>simple</w:t>
+        <w:t xml:space="preserve">HTTP </w:t>
+      </w:r>
+      <w:r>
+        <w:rPr>
+          <w:lang w:val="fr-FR"/>
+        </w:rPr>
+        <w:t>(</w:t>
+      </w:r>
+      <w:r>
+        <w:rPr>
+          <w:lang w:val="fr-FR"/>
+        </w:rPr>
+        <w:t>GET,</w:t>
       </w:r>
       <w:r>
         <w:rPr>
@@ -1853,13 +2114,7 @@
         <w:rPr>
           <w:lang w:val="fr-FR"/>
         </w:rPr>
-        <w:t>et, auto-descriptif</w:t>
-      </w:r>
-      <w:r>
-        <w:rPr>
-          <w:lang w:val="fr-FR"/>
-        </w:rPr>
-        <w:t xml:space="preserve"> dont le sens qu’on a eu la possibilité de naviguer à travers nos ressources avec flexibilité comme on le fait avec une page web</w:t>
+        <w:t>POST,</w:t>
       </w:r>
       <w:r>
         <w:rPr>
@@ -1871,13 +2126,7 @@
         <w:rPr>
           <w:lang w:val="fr-FR"/>
         </w:rPr>
-        <w:t xml:space="preserve">ce qui nous a </w:t>
-      </w:r>
-      <w:r>
-        <w:rPr>
-          <w:lang w:val="fr-FR"/>
-        </w:rPr>
-        <w:t>permis</w:t>
+        <w:t>PUT,</w:t>
       </w:r>
       <w:r>
         <w:rPr>
@@ -1889,31 +2138,7 @@
         <w:rPr>
           <w:lang w:val="fr-FR"/>
         </w:rPr>
-        <w:t>une meilleure exposition</w:t>
-      </w:r>
-      <w:r>
-        <w:rPr>
-          <w:lang w:val="fr-FR"/>
-        </w:rPr>
-        <w:t xml:space="preserve"> de nos différents </w:t>
-      </w:r>
-      <w:r>
-        <w:rPr>
-          <w:lang w:val="fr-FR"/>
-        </w:rPr>
-        <w:t>ressources</w:t>
-      </w:r>
-      <w:r>
-        <w:rPr>
-          <w:lang w:val="fr-FR"/>
-        </w:rPr>
-        <w:t xml:space="preserve"> via ces </w:t>
-      </w:r>
-      <w:r>
-        <w:rPr>
-          <w:lang w:val="fr-FR"/>
-        </w:rPr>
-        <w:t>méthodes</w:t>
+        <w:t>UPDATE,</w:t>
       </w:r>
       <w:r>
         <w:rPr>
@@ -1925,25 +2150,19 @@
         <w:rPr>
           <w:lang w:val="fr-FR"/>
         </w:rPr>
-        <w:t>Http</w:t>
-      </w:r>
-      <w:r>
-        <w:rPr>
-          <w:lang w:val="fr-FR"/>
-        </w:rPr>
-        <w:t>(</w:t>
-      </w:r>
-      <w:r>
-        <w:rPr>
-          <w:lang w:val="fr-FR"/>
-        </w:rPr>
-        <w:t>GET,POST,PUT,UPDATE,DELETE</w:t>
-      </w:r>
-      <w:r>
-        <w:rPr>
-          <w:lang w:val="fr-FR"/>
-        </w:rPr>
-        <w:t xml:space="preserve">) et dont le but </w:t>
+        <w:t>DELETE</w:t>
+      </w:r>
+      <w:r>
+        <w:rPr>
+          <w:lang w:val="fr-FR"/>
+        </w:rPr>
+        <w:t>) et dont l’objectif</w:t>
+      </w:r>
+      <w:r>
+        <w:rPr>
+          <w:lang w:val="fr-FR"/>
+        </w:rPr>
+        <w:t xml:space="preserve"> </w:t>
       </w:r>
       <w:r>
         <w:rPr>
@@ -1973,6 +2192,7 @@
     <w:p>
       <w:pPr>
         <w:pStyle w:val="SIGPLANParagraph1"/>
+        <w:spacing w:before="60"/>
         <w:rPr>
           <w:lang w:val="fr-FR"/>
         </w:rPr>
@@ -2035,7 +2255,25 @@
         <w:rPr>
           <w:lang w:val="fr-FR"/>
         </w:rPr>
-        <w:t xml:space="preserve">non relationnel </w:t>
+        <w:t xml:space="preserve">non </w:t>
+      </w:r>
+      <w:r>
+        <w:rPr>
+          <w:lang w:val="fr-FR"/>
+        </w:rPr>
+        <w:t>relationnelle</w:t>
+      </w:r>
+      <w:r>
+        <w:rPr>
+          <w:lang w:val="fr-FR"/>
+        </w:rPr>
+        <w:t xml:space="preserve"> </w:t>
+      </w:r>
+      <w:r>
+        <w:rPr>
+          <w:lang w:val="fr-FR"/>
+        </w:rPr>
+        <w:t xml:space="preserve">évoluée </w:t>
       </w:r>
       <w:r>
         <w:rPr>
@@ -2047,7 +2285,7 @@
         <w:rPr>
           <w:lang w:val="fr-FR"/>
         </w:rPr>
-        <w:t xml:space="preserve"> [5</w:t>
+        <w:t xml:space="preserve"> [6</w:t>
       </w:r>
       <w:r>
         <w:rPr>
@@ -2065,12 +2303,6 @@
         <w:rPr>
           <w:lang w:val="fr-FR"/>
         </w:rPr>
-        <w:t xml:space="preserve">évoluée </w:t>
-      </w:r>
-      <w:r>
-        <w:rPr>
-          <w:lang w:val="fr-FR"/>
-        </w:rPr>
         <w:t>qui ne nous</w:t>
       </w:r>
       <w:r>
@@ -2185,7 +2417,19 @@
         <w:rPr>
           <w:lang w:val="fr-FR"/>
         </w:rPr>
-        <w:t xml:space="preserve"> document qui</w:t>
+        <w:t xml:space="preserve"> document </w:t>
+      </w:r>
+      <w:r>
+        <w:rPr>
+          <w:lang w:val="fr-FR"/>
+        </w:rPr>
+        <w:t xml:space="preserve">ce </w:t>
+      </w:r>
+      <w:r>
+        <w:rPr>
+          <w:lang w:val="fr-FR"/>
+        </w:rPr>
+        <w:t>qui</w:t>
       </w:r>
       <w:r>
         <w:rPr>
@@ -2228,6 +2472,12 @@
           <w:lang w:val="fr-FR"/>
         </w:rPr>
         <w:t>gestion de requête</w:t>
+      </w:r>
+      <w:r>
+        <w:rPr>
+          <w:lang w:val="fr-FR"/>
+        </w:rPr>
+        <w:t>s</w:t>
       </w:r>
       <w:r>
         <w:rPr>
@@ -2285,151 +2535,145 @@
         <w:rPr>
           <w:lang w:val="fr-FR"/>
         </w:rPr>
+        <w:t>s</w:t>
+      </w:r>
+      <w:r>
+        <w:rPr>
+          <w:lang w:val="fr-FR"/>
+        </w:rPr>
         <w:t xml:space="preserve"> pour les web service REST</w:t>
       </w:r>
       <w:r>
         <w:rPr>
           <w:lang w:val="fr-FR"/>
         </w:rPr>
+        <w:t xml:space="preserve">, </w:t>
+      </w:r>
+      <w:r>
+        <w:rPr>
+          <w:lang w:val="fr-FR"/>
+        </w:rPr>
+        <w:t xml:space="preserve">dans notre cas </w:t>
+      </w:r>
+      <w:r>
+        <w:rPr>
+          <w:lang w:val="fr-FR"/>
+        </w:rPr>
+        <w:t xml:space="preserve">on s’est </w:t>
+      </w:r>
+      <w:r>
+        <w:rPr>
+          <w:lang w:val="fr-FR"/>
+        </w:rPr>
+        <w:t>appuy</w:t>
+      </w:r>
+      <w:r>
+        <w:rPr>
+          <w:lang w:val="fr-FR"/>
+        </w:rPr>
+        <w:t xml:space="preserve">é </w:t>
+      </w:r>
+      <w:r>
+        <w:rPr>
+          <w:lang w:val="fr-FR"/>
+        </w:rPr>
+        <w:t>sur</w:t>
+      </w:r>
+      <w:r>
+        <w:rPr>
+          <w:lang w:val="fr-FR"/>
+        </w:rPr>
+        <w:t xml:space="preserve"> RESTEASY et REST</w:t>
+      </w:r>
+      <w:r>
+        <w:rPr>
+          <w:lang w:val="fr-FR"/>
+        </w:rPr>
+        <w:t>CLIENT</w:t>
+      </w:r>
+      <w:r>
+        <w:rPr>
+          <w:lang w:val="fr-FR"/>
+        </w:rPr>
+        <w:t xml:space="preserve"> [7]</w:t>
+      </w:r>
+      <w:r>
+        <w:rPr>
+          <w:lang w:val="fr-FR"/>
+        </w:rPr>
+        <w:t xml:space="preserve"> pour une </w:t>
+      </w:r>
+      <w:r>
+        <w:rPr>
+          <w:lang w:val="fr-FR"/>
+        </w:rPr>
+        <w:t>vérification</w:t>
+      </w:r>
+      <w:r>
+        <w:rPr>
+          <w:lang w:val="fr-FR"/>
+        </w:rPr>
+        <w:t xml:space="preserve"> plus automatique du bon </w:t>
+      </w:r>
+      <w:r>
+        <w:rPr>
+          <w:lang w:val="fr-FR"/>
+        </w:rPr>
+        <w:t>fonctionnement</w:t>
+      </w:r>
+      <w:r>
+        <w:rPr>
+          <w:lang w:val="fr-FR"/>
+        </w:rPr>
+        <w:t xml:space="preserve"> de la partie cliente.et le but exact étant de pouvoir s’assurer de l’</w:t>
+      </w:r>
+      <w:r>
+        <w:rPr>
+          <w:lang w:val="fr-FR"/>
+        </w:rPr>
+        <w:t>interaction</w:t>
+      </w:r>
+      <w:r>
+        <w:rPr>
+          <w:lang w:val="fr-FR"/>
+        </w:rPr>
         <w:t xml:space="preserve"> </w:t>
       </w:r>
       <w:r>
         <w:rPr>
           <w:lang w:val="fr-FR"/>
         </w:rPr>
-        <w:t>tels</w:t>
-      </w:r>
-      <w:r>
-        <w:rPr>
-          <w:lang w:val="fr-FR"/>
-        </w:rPr>
-        <w:t xml:space="preserve"> que RestEasy Restlet …</w:t>
-      </w:r>
-      <w:r>
-        <w:rPr>
-          <w:lang w:val="fr-FR"/>
-        </w:rPr>
-        <w:t>etc.</w:t>
-      </w:r>
-      <w:r>
-        <w:rPr>
-          <w:lang w:val="fr-FR"/>
-        </w:rPr>
-        <w:t xml:space="preserve"> dans notre cas </w:t>
-      </w:r>
-      <w:r>
-        <w:rPr>
-          <w:lang w:val="fr-FR"/>
-        </w:rPr>
-        <w:t xml:space="preserve">on s’est </w:t>
-      </w:r>
-      <w:r>
-        <w:rPr>
-          <w:lang w:val="fr-FR"/>
-        </w:rPr>
-        <w:t>appui</w:t>
-      </w:r>
-      <w:r>
-        <w:rPr>
-          <w:lang w:val="fr-FR"/>
-        </w:rPr>
-        <w:t xml:space="preserve"> sur</w:t>
-      </w:r>
-      <w:r>
-        <w:rPr>
-          <w:lang w:val="fr-FR"/>
-        </w:rPr>
-        <w:t xml:space="preserve"> RESTCLIENT</w:t>
-      </w:r>
-      <w:r>
-        <w:rPr>
-          <w:lang w:val="fr-FR"/>
-        </w:rPr>
-        <w:t xml:space="preserve"> pour une </w:t>
-      </w:r>
-      <w:r>
-        <w:rPr>
-          <w:lang w:val="fr-FR"/>
-        </w:rPr>
-        <w:t>vérification</w:t>
-      </w:r>
-      <w:r>
-        <w:rPr>
-          <w:lang w:val="fr-FR"/>
-        </w:rPr>
-        <w:t xml:space="preserve"> plus automatique du bon </w:t>
-      </w:r>
-      <w:r>
-        <w:rPr>
-          <w:lang w:val="fr-FR"/>
-        </w:rPr>
-        <w:t>fonctionnement</w:t>
-      </w:r>
-      <w:r>
-        <w:rPr>
-          <w:lang w:val="fr-FR"/>
-        </w:rPr>
-        <w:t xml:space="preserve"> de la partie cliente.et le but exact étant de pouvoir s’assurer de l’</w:t>
-      </w:r>
-      <w:r>
-        <w:rPr>
-          <w:lang w:val="fr-FR"/>
-        </w:rPr>
-        <w:t>interaction</w:t>
-      </w:r>
-      <w:r>
-        <w:rPr>
-          <w:lang w:val="fr-FR"/>
-        </w:rPr>
-        <w:t xml:space="preserve"> </w:t>
-      </w:r>
-      <w:r>
-        <w:rPr>
-          <w:lang w:val="fr-FR"/>
-        </w:rPr>
-        <w:t xml:space="preserve">et l’échange des données </w:t>
-      </w:r>
-      <w:r>
-        <w:rPr>
-          <w:lang w:val="fr-FR"/>
-        </w:rPr>
-        <w:t>client-serveur</w:t>
-      </w:r>
-      <w:r>
-        <w:rPr>
-          <w:lang w:val="fr-FR"/>
-        </w:rPr>
-        <w:t xml:space="preserve"> via </w:t>
-      </w:r>
-      <w:r>
-        <w:rPr>
-          <w:lang w:val="fr-FR"/>
-        </w:rPr>
-        <w:t>les méthodes</w:t>
-      </w:r>
-      <w:r>
-        <w:rPr>
-          <w:lang w:val="fr-FR"/>
-        </w:rPr>
-        <w:t xml:space="preserve"> </w:t>
-      </w:r>
-      <w:r>
-        <w:rPr>
-          <w:lang w:val="fr-FR"/>
-        </w:rPr>
-        <w:t>http</w:t>
+        <w:t>et</w:t>
+      </w:r>
+      <w:r>
+        <w:rPr>
+          <w:lang w:val="fr-FR"/>
+        </w:rPr>
+        <w:t xml:space="preserve"> de</w:t>
+      </w:r>
+      <w:r>
+        <w:rPr>
+          <w:lang w:val="fr-FR"/>
+        </w:rPr>
+        <w:t xml:space="preserve"> l’échange des données </w:t>
+      </w:r>
+      <w:r>
+        <w:rPr>
+          <w:lang w:val="fr-FR"/>
+        </w:rPr>
+        <w:t>client-</w:t>
+      </w:r>
+      <w:r>
+        <w:rPr>
+          <w:lang w:val="fr-FR"/>
+        </w:rPr>
+        <w:t>serveur</w:t>
       </w:r>
       <w:r>
         <w:rPr>
           <w:lang w:val="fr-FR"/>
         </w:rPr>
         <w:t>.</w:t>
-      </w:r>
-      <w:r>
-        <w:rPr>
-          <w:lang w:val="fr-FR"/>
-        </w:rPr>
-        <w:t xml:space="preserve">   </w:t>
       </w:r>
     </w:p>
     <w:p>
@@ -2499,7 +2743,25 @@
         <w:rPr>
           <w:lang w:val="fr-FR"/>
         </w:rPr>
-        <w:t xml:space="preserve"> que le web service REST sur lequel on s’est reposé précédemment apparait </w:t>
+        <w:t xml:space="preserve"> que notre</w:t>
+      </w:r>
+      <w:r>
+        <w:rPr>
+          <w:lang w:val="fr-FR"/>
+        </w:rPr>
+        <w:t xml:space="preserve"> web service REST </w:t>
+      </w:r>
+      <w:r>
+        <w:rPr>
+          <w:lang w:val="fr-FR"/>
+        </w:rPr>
+        <w:t>se révèle</w:t>
+      </w:r>
+      <w:r>
+        <w:rPr>
+          <w:lang w:val="fr-FR"/>
+        </w:rPr>
+        <w:t xml:space="preserve"> </w:t>
       </w:r>
       <w:r>
         <w:rPr>
@@ -2591,14 +2853,6 @@
         </w:rPr>
         <w:t xml:space="preserve"> comme format de données pour assurer pour le moment :</w:t>
       </w:r>
-    </w:p>
-    <w:p>
-      <w:pPr>
-        <w:pStyle w:val="SIGPLANParagraph"/>
-        <w:rPr>
-          <w:lang w:val="fr-FR"/>
-        </w:rPr>
-      </w:pPr>
     </w:p>
     <w:p>
       <w:pPr>
@@ -2607,6 +2861,7 @@
           <w:ilvl w:val="0"/>
           <w:numId w:val="21"/>
         </w:numPr>
+        <w:spacing w:before="60"/>
         <w:rPr>
           <w:lang w:val="fr-FR"/>
         </w:rPr>
@@ -2627,7 +2882,25 @@
         <w:rPr>
           <w:lang w:val="fr-FR"/>
         </w:rPr>
-        <w:t>utilisateur (</w:t>
+        <w:t xml:space="preserve">des </w:t>
+      </w:r>
+      <w:r>
+        <w:rPr>
+          <w:lang w:val="fr-FR"/>
+        </w:rPr>
+        <w:t>utilisateur</w:t>
+      </w:r>
+      <w:r>
+        <w:rPr>
+          <w:lang w:val="fr-FR"/>
+        </w:rPr>
+        <w:t>s</w:t>
+      </w:r>
+      <w:r>
+        <w:rPr>
+          <w:lang w:val="fr-FR"/>
+        </w:rPr>
+        <w:t xml:space="preserve"> (</w:t>
       </w:r>
       <w:r>
         <w:rPr>
@@ -2699,7 +2972,25 @@
         <w:rPr>
           <w:lang w:val="fr-FR"/>
         </w:rPr>
-        <w:t>objectif (</w:t>
+        <w:t xml:space="preserve">des </w:t>
+      </w:r>
+      <w:r>
+        <w:rPr>
+          <w:lang w:val="fr-FR"/>
+        </w:rPr>
+        <w:t>objectif</w:t>
+      </w:r>
+      <w:r>
+        <w:rPr>
+          <w:lang w:val="fr-FR"/>
+        </w:rPr>
+        <w:t>s</w:t>
+      </w:r>
+      <w:r>
+        <w:rPr>
+          <w:lang w:val="fr-FR"/>
+        </w:rPr>
+        <w:t xml:space="preserve"> (</w:t>
       </w:r>
       <w:r>
         <w:rPr>
@@ -2752,108 +3043,34 @@
     </w:p>
     <w:p>
       <w:pPr>
-        <w:pStyle w:val="SIGPLANSectionheading"/>
-        <w:rPr>
-          <w:lang w:val="fr-FR"/>
-        </w:rPr>
-      </w:pPr>
-      <w:r>
-        <w:rPr>
-          <w:lang w:val="fr-FR"/>
-        </w:rPr>
-        <w:t>Les déviations par rapport au cahier des charges</w:t>
+        <w:pStyle w:val="SIGPLANParagraph"/>
+        <w:numPr>
+          <w:ilvl w:val="0"/>
+          <w:numId w:val="21"/>
+        </w:numPr>
+        <w:rPr>
+          <w:lang w:val="fr-FR"/>
+        </w:rPr>
+      </w:pPr>
+      <w:r>
+        <w:rPr>
+          <w:lang w:val="fr-FR"/>
+        </w:rPr>
+        <w:t>La gestion des règles.</w:t>
       </w:r>
     </w:p>
     <w:p>
       <w:pPr>
-        <w:pStyle w:val="SIGPLANParagraph1"/>
-        <w:rPr>
-          <w:lang w:val="fr-FR"/>
-        </w:rPr>
-      </w:pPr>
-      <w:r>
-        <w:rPr>
-          <w:lang w:val="fr-FR"/>
-        </w:rPr>
-        <w:t xml:space="preserve">Le retard de </w:t>
-      </w:r>
-      <w:r>
-        <w:rPr>
-          <w:lang w:val="fr-FR"/>
-        </w:rPr>
-        <w:t>récupération</w:t>
-      </w:r>
-      <w:r>
-        <w:rPr>
-          <w:lang w:val="fr-FR"/>
-        </w:rPr>
-        <w:t xml:space="preserve"> du </w:t>
-      </w:r>
-      <w:r>
-        <w:rPr>
-          <w:lang w:val="fr-FR"/>
-        </w:rPr>
-        <w:t>matériel</w:t>
-      </w:r>
-      <w:r>
-        <w:rPr>
-          <w:lang w:val="fr-FR"/>
-        </w:rPr>
-        <w:t xml:space="preserve"> (une balance connectée WITHINGS,</w:t>
-      </w:r>
-      <w:r>
-        <w:rPr>
-          <w:lang w:val="fr-FR"/>
-        </w:rPr>
-        <w:t xml:space="preserve"> </w:t>
-      </w:r>
-      <w:r>
-        <w:rPr>
-          <w:lang w:val="fr-FR"/>
-        </w:rPr>
-        <w:t>deux montres connectés MOTO360) jusqu’à cette semaine (Semaine 10) présente</w:t>
-      </w:r>
-      <w:r>
-        <w:rPr>
-          <w:lang w:val="fr-FR"/>
-        </w:rPr>
-        <w:t>ra</w:t>
-      </w:r>
-      <w:r>
-        <w:rPr>
-          <w:lang w:val="fr-FR"/>
-        </w:rPr>
-        <w:t xml:space="preserve"> un vrai souci </w:t>
-      </w:r>
-      <w:r>
-        <w:rPr>
-          <w:lang w:val="fr-FR"/>
-        </w:rPr>
-        <w:t xml:space="preserve">par rapport au module de </w:t>
-      </w:r>
-      <w:r>
-        <w:rPr>
-          <w:lang w:val="fr-FR"/>
-        </w:rPr>
-        <w:t>récolte</w:t>
-      </w:r>
-      <w:r>
-        <w:rPr>
-          <w:lang w:val="fr-FR"/>
-        </w:rPr>
-        <w:t xml:space="preserve"> de données issue des </w:t>
-      </w:r>
-      <w:r>
-        <w:rPr>
-          <w:lang w:val="fr-FR"/>
-        </w:rPr>
-        <w:t>différents</w:t>
-      </w:r>
-      <w:r>
-        <w:rPr>
-          <w:lang w:val="fr-FR"/>
-        </w:rPr>
-        <w:t xml:space="preserve"> capteurs si ça va tarder trois semaines au plus tard.</w:t>
+        <w:pStyle w:val="SIGPLANSectionheading"/>
+        <w:rPr>
+          <w:lang w:val="fr-FR"/>
+        </w:rPr>
+      </w:pPr>
+      <w:r>
+        <w:rPr>
+          <w:lang w:val="fr-FR"/>
+        </w:rPr>
+        <w:t>Les déviations par rapport au cahier des charges</w:t>
       </w:r>
     </w:p>
     <w:p>
@@ -2867,7 +3084,136 @@
         <w:rPr>
           <w:lang w:val="fr-FR"/>
         </w:rPr>
-        <w:t xml:space="preserve">     Mais pour le moment et comme on a prévu ce genre de complication et de difficultés lors de la gestion des </w:t>
+        <w:t>Le retard d</w:t>
+      </w:r>
+      <w:r>
+        <w:rPr>
+          <w:lang w:val="fr-FR"/>
+        </w:rPr>
+        <w:t>e réception</w:t>
+      </w:r>
+      <w:r>
+        <w:rPr>
+          <w:lang w:val="fr-FR"/>
+        </w:rPr>
+        <w:t xml:space="preserve"> du </w:t>
+      </w:r>
+      <w:r>
+        <w:rPr>
+          <w:lang w:val="fr-FR"/>
+        </w:rPr>
+        <w:t>matériel</w:t>
+      </w:r>
+      <w:r>
+        <w:rPr>
+          <w:lang w:val="fr-FR"/>
+        </w:rPr>
+        <w:t xml:space="preserve"> (une balance connectée WITHINGS,</w:t>
+      </w:r>
+      <w:r>
+        <w:rPr>
+          <w:lang w:val="fr-FR"/>
+        </w:rPr>
+        <w:t xml:space="preserve"> </w:t>
+      </w:r>
+      <w:r>
+        <w:rPr>
+          <w:lang w:val="fr-FR"/>
+        </w:rPr>
+        <w:t>deux montres connectés MOTO360) jusqu’à cette semaine (Semaine 10) présente</w:t>
+      </w:r>
+      <w:r>
+        <w:rPr>
+          <w:lang w:val="fr-FR"/>
+        </w:rPr>
+        <w:t>ra</w:t>
+      </w:r>
+      <w:r>
+        <w:rPr>
+          <w:lang w:val="fr-FR"/>
+        </w:rPr>
+        <w:t xml:space="preserve"> un vrai souci </w:t>
+      </w:r>
+      <w:r>
+        <w:rPr>
+          <w:lang w:val="fr-FR"/>
+        </w:rPr>
+        <w:t xml:space="preserve">par rapport au module de </w:t>
+      </w:r>
+      <w:r>
+        <w:rPr>
+          <w:lang w:val="fr-FR"/>
+        </w:rPr>
+        <w:t>récolte</w:t>
+      </w:r>
+      <w:r>
+        <w:rPr>
+          <w:lang w:val="fr-FR"/>
+        </w:rPr>
+        <w:t xml:space="preserve"> de données </w:t>
+      </w:r>
+      <w:r>
+        <w:rPr>
+          <w:lang w:val="fr-FR"/>
+        </w:rPr>
+        <w:t xml:space="preserve">des </w:t>
+      </w:r>
+      <w:r>
+        <w:rPr>
+          <w:lang w:val="fr-FR"/>
+        </w:rPr>
+        <w:t xml:space="preserve">capteurs si </w:t>
+      </w:r>
+      <w:r>
+        <w:rPr>
+          <w:lang w:val="fr-FR"/>
+        </w:rPr>
+        <w:t xml:space="preserve">ça </w:t>
+      </w:r>
+      <w:r>
+        <w:rPr>
+          <w:lang w:val="fr-FR"/>
+        </w:rPr>
+        <w:t xml:space="preserve">s’étale </w:t>
+      </w:r>
+      <w:r>
+        <w:rPr>
+          <w:lang w:val="fr-FR"/>
+        </w:rPr>
+        <w:t>encore</w:t>
+      </w:r>
+      <w:r>
+        <w:rPr>
+          <w:lang w:val="fr-FR"/>
+        </w:rPr>
+        <w:t xml:space="preserve"> trois semaines au plus tard.</w:t>
+      </w:r>
+    </w:p>
+    <w:p>
+      <w:pPr>
+        <w:pStyle w:val="SIGPLANParagraph1"/>
+        <w:spacing w:before="60"/>
+        <w:rPr>
+          <w:lang w:val="fr-FR"/>
+        </w:rPr>
+      </w:pPr>
+      <w:r>
+        <w:rPr>
+          <w:lang w:val="fr-FR"/>
+        </w:rPr>
+        <w:t xml:space="preserve">     Mais </w:t>
+      </w:r>
+      <w:r>
+        <w:rPr>
+          <w:lang w:val="fr-FR"/>
+        </w:rPr>
+        <w:t xml:space="preserve">à cet instant </w:t>
+      </w:r>
+      <w:r>
+        <w:rPr>
+          <w:lang w:val="fr-FR"/>
+        </w:rPr>
+        <w:t xml:space="preserve">et comme on a prévu ce genre de complication et de difficultés lors de la gestion des </w:t>
       </w:r>
       <w:r>
         <w:rPr>
@@ -3099,6 +3445,7 @@
       </w:pPr>
       <w:r>
         <w:rPr>
+          <w:noProof/>
           <w:lang w:val="fr-FR" w:eastAsia="fr-FR"/>
         </w:rPr>
         <mc:AlternateContent>
@@ -3219,7 +3566,7 @@
           <w:lang w:val="fr-FR"/>
         </w:rPr>
       </w:pPr>
-      <w:bookmarkStart w:id="0" w:name="_Ref197225642"/>
+      <w:bookmarkStart w:id="1" w:name="_Ref197225642"/>
       <w:r>
         <w:rPr>
           <w:b/>
@@ -3251,6 +3598,7 @@
       <w:r>
         <w:rPr>
           <w:b/>
+          <w:noProof/>
           <w:lang w:val="fr-FR"/>
         </w:rPr>
         <w:t>1</w:t>
@@ -3262,7 +3610,7 @@
         </w:rPr>
         <w:fldChar w:fldCharType="end"/>
       </w:r>
-      <w:bookmarkEnd w:id="0"/>
+      <w:bookmarkEnd w:id="1"/>
       <w:r>
         <w:rPr>
           <w:b/>
@@ -3306,19 +3654,20 @@
           <w:right w:val="none" w:sz="0" w:space="0" w:color="auto"/>
           <w:insideH w:val="none" w:sz="0" w:space="0" w:color="auto"/>
         </w:tblBorders>
+        <w:tblLayout w:type="fixed"/>
         <w:tblLook w:val="01E0" w:firstRow="1" w:lastRow="1" w:firstColumn="1" w:lastColumn="1" w:noHBand="0" w:noVBand="0"/>
       </w:tblPr>
       <w:tblGrid>
-        <w:gridCol w:w="1276"/>
-        <w:gridCol w:w="644"/>
-        <w:gridCol w:w="960"/>
-        <w:gridCol w:w="960"/>
+        <w:gridCol w:w="1418"/>
+        <w:gridCol w:w="709"/>
+        <w:gridCol w:w="850"/>
+        <w:gridCol w:w="863"/>
         <w:gridCol w:w="960"/>
       </w:tblGrid>
       <w:tr>
         <w:tc>
           <w:tcPr>
-            <w:tcW w:w="1329" w:type="pct"/>
+            <w:tcW w:w="1477" w:type="pct"/>
             <w:tcBorders>
               <w:top w:val="double" w:sz="4" w:space="0" w:color="auto"/>
               <w:bottom w:val="single" w:sz="4" w:space="0" w:color="auto"/>
@@ -3339,7 +3688,7 @@
         </w:tc>
         <w:tc>
           <w:tcPr>
-            <w:tcW w:w="671" w:type="pct"/>
+            <w:tcW w:w="739" w:type="pct"/>
             <w:tcBorders>
               <w:top w:val="double" w:sz="4" w:space="0" w:color="auto"/>
               <w:bottom w:val="single" w:sz="4" w:space="0" w:color="auto"/>
@@ -3362,7 +3711,7 @@
         </w:tc>
         <w:tc>
           <w:tcPr>
-            <w:tcW w:w="1000" w:type="pct"/>
+            <w:tcW w:w="885" w:type="pct"/>
             <w:tcBorders>
               <w:top w:val="double" w:sz="4" w:space="0" w:color="auto"/>
               <w:bottom w:val="single" w:sz="4" w:space="0" w:color="auto"/>
@@ -3385,7 +3734,7 @@
         </w:tc>
         <w:tc>
           <w:tcPr>
-            <w:tcW w:w="1000" w:type="pct"/>
+            <w:tcW w:w="899" w:type="pct"/>
             <w:tcBorders>
               <w:top w:val="double" w:sz="4" w:space="0" w:color="auto"/>
               <w:bottom w:val="single" w:sz="4" w:space="0" w:color="auto"/>
@@ -3435,9 +3784,12 @@
         </w:tc>
       </w:tr>
       <w:tr>
+        <w:trPr>
+          <w:trHeight w:val="696"/>
+        </w:trPr>
         <w:tc>
           <w:tcPr>
-            <w:tcW w:w="1329" w:type="pct"/>
+            <w:tcW w:w="1477" w:type="pct"/>
             <w:tcBorders>
               <w:top w:val="single" w:sz="4" w:space="0" w:color="auto"/>
               <w:bottom w:val="single" w:sz="4" w:space="0" w:color="auto"/>
@@ -3476,7 +3828,7 @@
         </w:tc>
         <w:tc>
           <w:tcPr>
-            <w:tcW w:w="671" w:type="pct"/>
+            <w:tcW w:w="739" w:type="pct"/>
             <w:tcBorders>
               <w:top w:val="single" w:sz="4" w:space="0" w:color="auto"/>
               <w:bottom w:val="single" w:sz="4" w:space="0" w:color="auto"/>
@@ -3505,7 +3857,7 @@
         </w:tc>
         <w:tc>
           <w:tcPr>
-            <w:tcW w:w="1000" w:type="pct"/>
+            <w:tcW w:w="885" w:type="pct"/>
             <w:tcBorders>
               <w:top w:val="single" w:sz="4" w:space="0" w:color="auto"/>
               <w:bottom w:val="single" w:sz="4" w:space="0" w:color="auto"/>
@@ -3534,7 +3886,7 @@
         </w:tc>
         <w:tc>
           <w:tcPr>
-            <w:tcW w:w="1000" w:type="pct"/>
+            <w:tcW w:w="899" w:type="pct"/>
             <w:tcBorders>
               <w:top w:val="single" w:sz="4" w:space="0" w:color="auto"/>
               <w:bottom w:val="single" w:sz="4" w:space="0" w:color="auto"/>
@@ -3596,9 +3948,12 @@
         </w:tc>
       </w:tr>
       <w:tr>
+        <w:trPr>
+          <w:trHeight w:val="385"/>
+        </w:trPr>
         <w:tc>
           <w:tcPr>
-            <w:tcW w:w="1329" w:type="pct"/>
+            <w:tcW w:w="1477" w:type="pct"/>
             <w:tcBorders>
               <w:top w:val="single" w:sz="4" w:space="0" w:color="auto"/>
               <w:bottom w:val="single" w:sz="4" w:space="0" w:color="auto"/>
@@ -3625,7 +3980,7 @@
         </w:tc>
         <w:tc>
           <w:tcPr>
-            <w:tcW w:w="671" w:type="pct"/>
+            <w:tcW w:w="739" w:type="pct"/>
             <w:tcBorders>
               <w:top w:val="single" w:sz="4" w:space="0" w:color="auto"/>
               <w:bottom w:val="single" w:sz="4" w:space="0" w:color="auto"/>
@@ -3648,7 +4003,7 @@
         </w:tc>
         <w:tc>
           <w:tcPr>
-            <w:tcW w:w="1000" w:type="pct"/>
+            <w:tcW w:w="885" w:type="pct"/>
             <w:tcBorders>
               <w:top w:val="single" w:sz="4" w:space="0" w:color="auto"/>
               <w:bottom w:val="single" w:sz="4" w:space="0" w:color="auto"/>
@@ -3671,7 +4026,7 @@
         </w:tc>
         <w:tc>
           <w:tcPr>
-            <w:tcW w:w="1000" w:type="pct"/>
+            <w:tcW w:w="899" w:type="pct"/>
             <w:tcBorders>
               <w:top w:val="single" w:sz="4" w:space="0" w:color="auto"/>
               <w:bottom w:val="single" w:sz="4" w:space="0" w:color="auto"/>
@@ -3723,7 +4078,7 @@
       <w:tr>
         <w:tc>
           <w:tcPr>
-            <w:tcW w:w="1329" w:type="pct"/>
+            <w:tcW w:w="1477" w:type="pct"/>
             <w:tcBorders>
               <w:top w:val="single" w:sz="4" w:space="0" w:color="auto"/>
               <w:bottom w:val="single" w:sz="4" w:space="0" w:color="auto"/>
@@ -3750,7 +4105,7 @@
         </w:tc>
         <w:tc>
           <w:tcPr>
-            <w:tcW w:w="671" w:type="pct"/>
+            <w:tcW w:w="739" w:type="pct"/>
             <w:tcBorders>
               <w:top w:val="single" w:sz="4" w:space="0" w:color="auto"/>
               <w:bottom w:val="single" w:sz="4" w:space="0" w:color="auto"/>
@@ -3773,7 +4128,7 @@
         </w:tc>
         <w:tc>
           <w:tcPr>
-            <w:tcW w:w="1000" w:type="pct"/>
+            <w:tcW w:w="885" w:type="pct"/>
             <w:tcBorders>
               <w:top w:val="single" w:sz="4" w:space="0" w:color="auto"/>
               <w:bottom w:val="single" w:sz="4" w:space="0" w:color="auto"/>
@@ -3802,7 +4157,7 @@
         </w:tc>
         <w:tc>
           <w:tcPr>
-            <w:tcW w:w="1000" w:type="pct"/>
+            <w:tcW w:w="899" w:type="pct"/>
             <w:tcBorders>
               <w:top w:val="single" w:sz="4" w:space="0" w:color="auto"/>
               <w:bottom w:val="single" w:sz="4" w:space="0" w:color="auto"/>
@@ -3860,7 +4215,7 @@
       <w:tr>
         <w:tc>
           <w:tcPr>
-            <w:tcW w:w="1329" w:type="pct"/>
+            <w:tcW w:w="1477" w:type="pct"/>
             <w:tcBorders>
               <w:top w:val="single" w:sz="4" w:space="0" w:color="auto"/>
               <w:bottom w:val="single" w:sz="4" w:space="0" w:color="auto"/>
@@ -3887,7 +4242,7 @@
         </w:tc>
         <w:tc>
           <w:tcPr>
-            <w:tcW w:w="671" w:type="pct"/>
+            <w:tcW w:w="739" w:type="pct"/>
             <w:tcBorders>
               <w:top w:val="single" w:sz="4" w:space="0" w:color="auto"/>
               <w:bottom w:val="single" w:sz="4" w:space="0" w:color="auto"/>
@@ -3910,7 +4265,7 @@
         </w:tc>
         <w:tc>
           <w:tcPr>
-            <w:tcW w:w="1000" w:type="pct"/>
+            <w:tcW w:w="885" w:type="pct"/>
             <w:tcBorders>
               <w:top w:val="single" w:sz="4" w:space="0" w:color="auto"/>
               <w:bottom w:val="single" w:sz="4" w:space="0" w:color="auto"/>
@@ -3933,7 +4288,7 @@
         </w:tc>
         <w:tc>
           <w:tcPr>
-            <w:tcW w:w="1000" w:type="pct"/>
+            <w:tcW w:w="899" w:type="pct"/>
             <w:tcBorders>
               <w:top w:val="single" w:sz="4" w:space="0" w:color="auto"/>
               <w:bottom w:val="single" w:sz="4" w:space="0" w:color="auto"/>
@@ -3985,7 +4340,7 @@
       <w:tr>
         <w:tc>
           <w:tcPr>
-            <w:tcW w:w="1329" w:type="pct"/>
+            <w:tcW w:w="1477" w:type="pct"/>
             <w:tcBorders>
               <w:top w:val="single" w:sz="4" w:space="0" w:color="auto"/>
               <w:bottom w:val="single" w:sz="4" w:space="0" w:color="auto"/>
@@ -4012,7 +4367,7 @@
         </w:tc>
         <w:tc>
           <w:tcPr>
-            <w:tcW w:w="671" w:type="pct"/>
+            <w:tcW w:w="739" w:type="pct"/>
             <w:tcBorders>
               <w:top w:val="single" w:sz="4" w:space="0" w:color="auto"/>
               <w:bottom w:val="single" w:sz="4" w:space="0" w:color="auto"/>
@@ -4035,7 +4390,7 @@
         </w:tc>
         <w:tc>
           <w:tcPr>
-            <w:tcW w:w="1000" w:type="pct"/>
+            <w:tcW w:w="885" w:type="pct"/>
             <w:tcBorders>
               <w:top w:val="single" w:sz="4" w:space="0" w:color="auto"/>
               <w:bottom w:val="single" w:sz="4" w:space="0" w:color="auto"/>
@@ -4058,7 +4413,7 @@
         </w:tc>
         <w:tc>
           <w:tcPr>
-            <w:tcW w:w="1000" w:type="pct"/>
+            <w:tcW w:w="899" w:type="pct"/>
             <w:tcBorders>
               <w:top w:val="single" w:sz="4" w:space="0" w:color="auto"/>
               <w:bottom w:val="single" w:sz="4" w:space="0" w:color="auto"/>
@@ -4110,7 +4465,7 @@
       <w:tr>
         <w:tc>
           <w:tcPr>
-            <w:tcW w:w="1329" w:type="pct"/>
+            <w:tcW w:w="1477" w:type="pct"/>
             <w:tcBorders>
               <w:top w:val="single" w:sz="4" w:space="0" w:color="auto"/>
               <w:bottom w:val="single" w:sz="4" w:space="0" w:color="auto"/>
@@ -4137,7 +4492,7 @@
         </w:tc>
         <w:tc>
           <w:tcPr>
-            <w:tcW w:w="671" w:type="pct"/>
+            <w:tcW w:w="739" w:type="pct"/>
             <w:tcBorders>
               <w:top w:val="single" w:sz="4" w:space="0" w:color="auto"/>
               <w:bottom w:val="single" w:sz="4" w:space="0" w:color="auto"/>
@@ -4160,7 +4515,7 @@
         </w:tc>
         <w:tc>
           <w:tcPr>
-            <w:tcW w:w="1000" w:type="pct"/>
+            <w:tcW w:w="885" w:type="pct"/>
             <w:tcBorders>
               <w:top w:val="single" w:sz="4" w:space="0" w:color="auto"/>
               <w:bottom w:val="single" w:sz="4" w:space="0" w:color="auto"/>
@@ -4183,7 +4538,7 @@
         </w:tc>
         <w:tc>
           <w:tcPr>
-            <w:tcW w:w="1000" w:type="pct"/>
+            <w:tcW w:w="899" w:type="pct"/>
             <w:tcBorders>
               <w:top w:val="single" w:sz="4" w:space="0" w:color="auto"/>
               <w:bottom w:val="single" w:sz="4" w:space="0" w:color="auto"/>
@@ -4235,7 +4590,7 @@
       <w:tr>
         <w:tc>
           <w:tcPr>
-            <w:tcW w:w="1329" w:type="pct"/>
+            <w:tcW w:w="1477" w:type="pct"/>
             <w:tcBorders>
               <w:top w:val="single" w:sz="4" w:space="0" w:color="auto"/>
             </w:tcBorders>
@@ -4263,7 +4618,7 @@
         </w:tc>
         <w:tc>
           <w:tcPr>
-            <w:tcW w:w="671" w:type="pct"/>
+            <w:tcW w:w="739" w:type="pct"/>
             <w:tcBorders>
               <w:top w:val="single" w:sz="4" w:space="0" w:color="auto"/>
             </w:tcBorders>
@@ -4287,7 +4642,7 @@
         </w:tc>
         <w:tc>
           <w:tcPr>
-            <w:tcW w:w="1000" w:type="pct"/>
+            <w:tcW w:w="885" w:type="pct"/>
             <w:tcBorders>
               <w:top w:val="single" w:sz="4" w:space="0" w:color="auto"/>
             </w:tcBorders>
@@ -4311,7 +4666,7 @@
         </w:tc>
         <w:tc>
           <w:tcPr>
-            <w:tcW w:w="1000" w:type="pct"/>
+            <w:tcW w:w="899" w:type="pct"/>
             <w:tcBorders>
               <w:top w:val="single" w:sz="4" w:space="0" w:color="auto"/>
             </w:tcBorders>
@@ -4423,7 +4778,7 @@
         <w:rPr>
           <w:lang w:val="fr-FR"/>
         </w:rPr>
-        <w:t>#3 du 25/Jan/2014</w:t>
+        <w:t>#3 du 25/01/2015</w:t>
       </w:r>
       <w:r>
         <w:rPr>
@@ -4477,7 +4832,13 @@
         <w:rPr>
           <w:lang w:val="fr-FR"/>
         </w:rPr>
-        <w:t xml:space="preserve"> à accomplir pour ce Jalon qui suit .Nous allons donc directement développer</w:t>
+        <w:t xml:space="preserve"> à accomplir pour ce</w:t>
+      </w:r>
+      <w:r>
+        <w:rPr>
+          <w:lang w:val="fr-FR"/>
+        </w:rPr>
+        <w:t xml:space="preserve"> Jalon qui suit .Nous allons donc directement développer</w:t>
       </w:r>
       <w:r>
         <w:rPr>
@@ -4531,19 +4892,37 @@
         <w:rPr>
           <w:lang w:val="fr-FR"/>
         </w:rPr>
-        <w:t>développé</w:t>
-      </w:r>
-      <w:r>
-        <w:rPr>
-          <w:lang w:val="fr-FR"/>
-        </w:rPr>
-        <w:t xml:space="preserve"> les applications clientes et serveur de définition des règles prévu pour le Jalon </w:t>
-      </w:r>
-      <w:r>
-        <w:rPr>
-          <w:lang w:val="fr-FR"/>
-        </w:rPr>
-        <w:t xml:space="preserve">suivant à l’avance on aura surement d’autre </w:t>
+        <w:t>terminé avec</w:t>
+      </w:r>
+      <w:r>
+        <w:rPr>
+          <w:lang w:val="fr-FR"/>
+        </w:rPr>
+        <w:t xml:space="preserve"> les applications clientes et serveur de définition des règles prévu</w:t>
+      </w:r>
+      <w:r>
+        <w:rPr>
+          <w:lang w:val="fr-FR"/>
+        </w:rPr>
+        <w:t>es</w:t>
+      </w:r>
+      <w:r>
+        <w:rPr>
+          <w:lang w:val="fr-FR"/>
+        </w:rPr>
+        <w:t xml:space="preserve"> pour le Jalon </w:t>
+      </w:r>
+      <w:r>
+        <w:rPr>
+          <w:lang w:val="fr-FR"/>
+        </w:rPr>
+        <w:t xml:space="preserve">#3 </w:t>
+      </w:r>
+      <w:r>
+        <w:rPr>
+          <w:lang w:val="fr-FR"/>
+        </w:rPr>
+        <w:t xml:space="preserve">à l’avance on aura surement d’autre </w:t>
       </w:r>
       <w:r>
         <w:rPr>
@@ -4555,7 +4934,19 @@
         <w:rPr>
           <w:lang w:val="fr-FR"/>
         </w:rPr>
-        <w:t xml:space="preserve"> et un nouveau plan d’action pour les semaines qui suivent.</w:t>
+        <w:t xml:space="preserve"> et un nouveau plan d’acti</w:t>
+      </w:r>
+      <w:r>
+        <w:rPr>
+          <w:lang w:val="fr-FR"/>
+        </w:rPr>
+        <w:t>on pour les semaines qui viendront</w:t>
+      </w:r>
+      <w:r>
+        <w:rPr>
+          <w:lang w:val="fr-FR"/>
+        </w:rPr>
+        <w:t>.</w:t>
       </w:r>
     </w:p>
     <w:p>
@@ -4581,7 +4972,7 @@
         </w:rPr>
         <w:t>[</w:t>
       </w:r>
-      <w:bookmarkStart w:id="1" w:name="_SIGPLAN_Bibref_unk00"/>
+      <w:bookmarkStart w:id="2" w:name="_SIGPLAN_Bibref_unk00"/>
       <w:r>
         <w:rPr>
           <w:lang w:val="fr-FR"/>
@@ -4602,6 +4993,7 @@
       </w:r>
       <w:r>
         <w:rPr>
+          <w:noProof/>
           <w:lang w:val="fr-FR"/>
         </w:rPr>
         <w:t>1</w:t>
@@ -4612,7 +5004,7 @@
         </w:rPr>
         <w:fldChar w:fldCharType="end"/>
       </w:r>
-      <w:bookmarkEnd w:id="1"/>
+      <w:bookmarkEnd w:id="2"/>
       <w:r>
         <w:rPr>
           <w:lang w:val="fr-FR"/>
@@ -4677,7 +5069,7 @@
             <w:rStyle w:val="Lienhypertexte"/>
             <w:lang w:val="fr-FR"/>
           </w:rPr>
-          <w:t>http://jplu.developpez.com/tutoriels/web-semantique/introduction/</w:t>
+          <w:t>http://jplu.developpez.com/tutoriels/web-semantique/</w:t>
         </w:r>
       </w:hyperlink>
     </w:p>
@@ -4697,11 +5089,96 @@
         <w:t>[4]</w:t>
       </w:r>
       <w:r>
+        <w:t xml:space="preserve"> </w:t>
+      </w:r>
+      <w:r>
         <w:rPr>
           <w:rStyle w:val="Lienhypertexte"/>
           <w:lang w:val="fr-FR"/>
         </w:rPr>
+        <w:t>https://www.youtube.com/watch?v=m3T9YOD4MZE</w:t>
+      </w:r>
+    </w:p>
+    <w:p>
+      <w:pPr>
+        <w:pStyle w:val="SIGPLANParagraph"/>
+        <w:ind w:firstLine="0"/>
+        <w:rPr>
+          <w:rStyle w:val="Lienhypertexte"/>
+          <w:lang w:val="fr-FR"/>
+        </w:rPr>
+      </w:pPr>
+      <w:r>
+        <w:rPr>
+          <w:lang w:val="fr-FR"/>
+        </w:rPr>
+        <w:t>[5]</w:t>
+      </w:r>
+      <w:r>
+        <w:rPr>
+          <w:rStyle w:val="Lienhypertexte"/>
+          <w:lang w:val="fr-FR"/>
+        </w:rPr>
         <w:t>http://fr.clever-age.com/veille/blog/soap-vs-rest-choisir-la-bonne-architecture-web-services.html</w:t>
+      </w:r>
+    </w:p>
+    <w:p>
+      <w:pPr>
+        <w:pStyle w:val="SIGPLANParagraph"/>
+        <w:ind w:firstLine="0"/>
+        <w:rPr>
+          <w:lang w:val="fr-FR"/>
+        </w:rPr>
+      </w:pPr>
+      <w:r>
+        <w:rPr>
+          <w:lang w:val="fr-FR"/>
+        </w:rPr>
+        <w:t>[6</w:t>
+      </w:r>
+      <w:r>
+        <w:rPr>
+          <w:lang w:val="fr-FR"/>
+        </w:rPr>
+        <w:t>]</w:t>
+      </w:r>
+      <w:r>
+        <w:rPr>
+          <w:rStyle w:val="Lienhypertexte"/>
+          <w:lang w:val="fr-FR"/>
+        </w:rPr>
+        <w:t>http://dev.af83.com/2010/01/28/pourquoi-choisir-mongodb.html</w:t>
+      </w:r>
+    </w:p>
+    <w:p>
+      <w:pPr>
+        <w:pStyle w:val="SIGPLANParagraph"/>
+        <w:ind w:firstLine="0"/>
+        <w:rPr>
+          <w:rStyle w:val="Lienhypertexte"/>
+        </w:rPr>
+      </w:pPr>
+      <w:r>
+        <w:rPr>
+          <w:lang w:val="fr-FR"/>
+        </w:rPr>
+        <w:t>[7</w:t>
+      </w:r>
+      <w:r>
+        <w:rPr>
+          <w:lang w:val="fr-FR"/>
+        </w:rPr>
+        <w:t>]</w:t>
+      </w:r>
+      <w:r>
+        <w:t xml:space="preserve"> </w:t>
+      </w:r>
+      <w:r>
+        <w:rPr>
+          <w:rStyle w:val="Lienhypertexte"/>
+          <w:lang w:val="fr-FR"/>
+        </w:rPr>
+        <w:t>https://addons.mozilla.org/fr/firefox/addon/restclient/</w:t>
       </w:r>
     </w:p>
     <w:p>
@@ -4718,19 +5195,6 @@
           <w:cols w:num="2" w:space="480"/>
         </w:sectPr>
       </w:pPr>
-      <w:r>
-        <w:rPr>
-          <w:lang w:val="fr-FR"/>
-        </w:rPr>
-        <w:t>[5]</w:t>
-      </w:r>
-      <w:r>
-        <w:rPr>
-          <w:rStyle w:val="Lienhypertexte"/>
-          <w:lang w:val="fr-FR"/>
-        </w:rPr>
-        <w:t>http://dev.af83.com/2010/01/28/pourquoi-choisir-mongodb.html</w:t>
-      </w:r>
     </w:p>
     <w:p>
       <w:pPr>
@@ -4740,10 +5204,7 @@
         </w:rPr>
       </w:pPr>
     </w:p>
-    <w:p>
-      <w:bookmarkStart w:id="2" w:name="_GoBack"/>
-      <w:bookmarkEnd w:id="2"/>
-    </w:p>
+    <w:p/>
     <w:p/>
     <w:sectPr>
       <w:headerReference w:type="even" r:id="rId10"/>

</xml_diff>